<commit_message>
Added the remaining changes, sent this edition to Kai
</commit_message>
<xml_diff>
--- a/Paper/YBCO_Gd_RVC_DHM_MV_AJG.docx
+++ b/Paper/YBCO_Gd_RVC_DHM_MV_AJG.docx
@@ -1865,15 +1865,87 @@
           <w:sz w:val="24"/>
           <w:szCs w:val="24"/>
         </w:rPr>
-        <w:t xml:space="preserve">have profound </w:t>
-      </w:r>
-      <w:r>
-        <w:rPr>
-          <w:rFonts w:eastAsia="Times New Roman"/>
-          <w:sz w:val="24"/>
-          <w:szCs w:val="24"/>
-        </w:rPr>
-        <w:t>impact</w:t>
+        <w:t xml:space="preserve">have profound impact </w:t>
+      </w:r>
+      <w:r>
+        <w:rPr>
+          <w:rFonts w:eastAsia="Times New Roman"/>
+          <w:sz w:val="24"/>
+          <w:szCs w:val="24"/>
+        </w:rPr>
+        <w:t xml:space="preserve">on the electronic order in these materials, and point to the efficacy of </w:t>
+      </w:r>
+      <w:r>
+        <w:rPr>
+          <w:rFonts w:eastAsia="Times New Roman"/>
+          <w:sz w:val="24"/>
+          <w:szCs w:val="24"/>
+        </w:rPr>
+        <w:t xml:space="preserve">using </w:t>
+      </w:r>
+      <w:r>
+        <w:rPr>
+          <w:rFonts w:eastAsia="Times New Roman"/>
+          <w:sz w:val="24"/>
+          <w:szCs w:val="24"/>
+        </w:rPr>
+        <w:t xml:space="preserve">oxygen migration and vacancy formation </w:t>
+      </w:r>
+      <w:r>
+        <w:rPr>
+          <w:rFonts w:eastAsia="Times New Roman"/>
+          <w:sz w:val="24"/>
+          <w:szCs w:val="24"/>
+        </w:rPr>
+        <w:t xml:space="preserve">to manipulate </w:t>
+      </w:r>
+      <w:r>
+        <w:rPr>
+          <w:rFonts w:eastAsia="Times New Roman"/>
+          <w:sz w:val="24"/>
+          <w:szCs w:val="24"/>
+        </w:rPr>
+        <w:t xml:space="preserve">the properties of the cuprate superconductors. Recently, </w:t>
+      </w:r>
+      <w:r>
+        <w:rPr>
+          <w:rFonts w:eastAsia="Times New Roman"/>
+          <w:sz w:val="24"/>
+          <w:szCs w:val="24"/>
+        </w:rPr>
+        <w:t>a</w:t>
+      </w:r>
+      <w:r>
+        <w:rPr>
+          <w:rFonts w:eastAsia="Times New Roman"/>
+          <w:sz w:val="24"/>
+          <w:szCs w:val="24"/>
+        </w:rPr>
+        <w:t>nother</w:t>
+      </w:r>
+      <w:r>
+        <w:rPr>
+          <w:rFonts w:eastAsia="Times New Roman"/>
+          <w:sz w:val="24"/>
+          <w:szCs w:val="24"/>
+        </w:rPr>
+        <w:t xml:space="preserve"> solid state approach of </w:t>
+      </w:r>
+      <w:r>
+        <w:rPr>
+          <w:rFonts w:eastAsia="Times New Roman"/>
+          <w:sz w:val="24"/>
+          <w:szCs w:val="24"/>
+        </w:rPr>
+        <w:t>magneto-ionic control of interface magnetism has been demonstrated in a number of systems</w:t>
+      </w:r>
+      <w:r>
+        <w:rPr>
+          <w:rFonts w:eastAsia="Times New Roman"/>
+          <w:sz w:val="24"/>
+          <w:szCs w:val="24"/>
+        </w:rPr>
+        <w:t>,</w:t>
       </w:r>
       <w:r>
         <w:rPr>
@@ -1889,31 +1961,110 @@
           <w:sz w:val="24"/>
           <w:szCs w:val="24"/>
         </w:rPr>
-        <w:t xml:space="preserve">on the electronic order in these materials, and point to the efficacy of </w:t>
-      </w:r>
-      <w:r>
-        <w:rPr>
-          <w:rFonts w:eastAsia="Times New Roman"/>
-          <w:sz w:val="24"/>
-          <w:szCs w:val="24"/>
-        </w:rPr>
-        <w:t xml:space="preserve">using </w:t>
-      </w:r>
-      <w:r>
-        <w:rPr>
-          <w:rFonts w:eastAsia="Times New Roman"/>
-          <w:sz w:val="24"/>
-          <w:szCs w:val="24"/>
-        </w:rPr>
-        <w:t xml:space="preserve">oxygen migration and vacancy formation </w:t>
-      </w:r>
-      <w:r>
-        <w:rPr>
-          <w:rFonts w:eastAsia="Times New Roman"/>
-          <w:sz w:val="24"/>
-          <w:szCs w:val="24"/>
-        </w:rPr>
-        <w:t>to manipulate</w:t>
+        <w:fldChar w:fldCharType="begin" w:fldLock="1"/>
+      </w:r>
+      <w:r>
+        <w:rPr>
+          <w:rFonts w:eastAsia="Times New Roman"/>
+          <w:sz w:val="24"/>
+          <w:szCs w:val="24"/>
+        </w:rPr>
+        <w:instrText>ADDIN CSL_CITATION {"citationItems":[{"id":"ITEM-1","itemData":{"DOI":"10.1063/1.4712620","ISBN":"1724031724","ISSN":"00036951","abstract":"The influence of a gate voltage on domain wall (DW) propagation is investigated in ultrathin Pt/Co/gadolinium oxide (GdOx) films with perpendicular magnetic anisotropy. The DW propagation field can be enhanced or retarded by an electric field at the Co/GdOx interface and scales linearly with gate voltage up to moderate bias levels. Higher gate voltage levels, corresponding to electric fields &gt;0.2 V/nm, produce a large irreversible change to the magnetic anisotropy that can enable nonvolatile switching of the coercivity.","author":[{"dropping-particle":"","family":"Bauer","given":"Uwe","non-dropping-particle":"","parse-names":false,"suffix":""},{"dropping-particle":"","family":"Emori","given":"Satoru","non-dropping-particle":"","parse-names":false,"suffix":""},{"dropping-particle":"","family":"Beach","given":"Geoffrey S D","non-dropping-particle":"","parse-names":false,"suffix":""},{"dropping-particle":"","family":"Bauer","given":"Uwe","non-dropping-particle":"","parse-names":false,"suffix":""},{"dropping-particle":"","family":"Emori","given":"Satoru","non-dropping-particle":"","parse-names":false,"suffix":""},{"dropping-particle":"","family":"Beach","given":"Geoffrey S D","non-dropping-particle":"","parse-names":false,"suffix":""}],"container-title":"Applied Physics Letters","id":"ITEM-1","issue":"2012","issued":{"date-parts":[["2012"]]},"page":"10-14","title":"Electric field control of domain wall propagation in Pt / Co / GdOx films Electric field control of domain wall propagation in Pt / Co / GdOx films","type":"article-journal","volume":"192408"},"uris":["http://www.mendeley.com/documents/?uuid=412f52ec-1af6-410c-b179-66b99293d0e6"]},{"id":"ITEM-2","itemData":{"DOI":"10.1038/nnano.2013.96","ISBN":"1748-3395","ISSN":"17483395","PMID":"23708429","abstract":"Electrical control of magnetism has the potential to bring about revolutionary new spintronic devices, many of which rely on efficient manipulation of magnetic domain walls in ferromagnetic nanowires. Recently, it has been shown that voltage-induced charge accumulation at a metal-oxide interface can influence domain wall motion in ultrathin metallic ferromagnets, but the effects have been relatively modest and limited to the slow, thermally activated regime. Here we show that a voltage can generate non-volatile switching of magnetic properties at the nanoscale by modulating interfacial chemistry rather than charge density. Using a solid-state ionic conductor as a gate dielectric, we generate unprecedentedly strong voltage-controlled domain wall traps that function as non-volatile, electrically programmable and switchable pinning sites. Pinning strengths of at least 650 Oe can be readily achieved, enough to bring to a standstill domain walls travelling at speeds of at least ~20 m s(-1). We exploit this new magneto-ionic effect to demonstrate a prototype non-volatile memory device in which voltage-controlled domain wall traps facilitate electrical bit selection in a magnetic nanowire register.","author":[{"dropping-particle":"","family":"Bauer","given":"Uwe","non-dropping-particle":"","parse-names":false,"suffix":""},{"dropping-particle":"","family":"Emori","given":"Satoru","non-dropping-particle":"","parse-names":false,"suffix":""},{"dropping-particle":"","family":"Beach","given":"Geoffrey S.D.","non-dropping-particle":"","parse-names":false,"suffix":""}],"container-title":"Nature Nanotechnology","id":"ITEM-2","issue":"6","issued":{"date-parts":[["2013"]]},"page":"411-416","publisher":"Nature Publishing Group","title":"Voltage-controlled domain wall traps in ferromagnetic nanowires","type":"article-journal","volume":"8"},"uris":["http://www.mendeley.com/documents/?uuid=df9019cf-1793-4763-86cf-e342cb494b56"]},{"id":"ITEM-3","itemData":{"DOI":"10.1103/PhysRevLett.113.267202","ISBN":"0031-9007","ISSN":"10797114","PMID":"25615378","abstract":"We demonstrate that magnetic properties of ultrathin Co films adjacent to Gd2O3 gate oxides can be directly manipulated by voltage. The Co films can be reversibly changed from an optimally oxidized state with a strong perpendicular magnetic anisotropy to a metallic state with an in-plane magnetic anisotropy or to an oxidized state with nearly zero magnetization, depending on the polarity and time duration of the applied electric fields. Consequently, an unprecedentedly large change of magnetic anisotropy energy up to 0.73 erg/cm(2) has been realized in a nonvolatile manner using gate voltages of only a few volts. These results open a new route to achieve ultralow energy magnetization manipulation in spintronic devices.","author":[{"dropping-particle":"","family":"Bi","given":"Chong","non-dropping-particle":"","parse-names":false,"suffix":""},{"dropping-particle":"","family":"Liu","given":"Yaohua","non-dropping-particle":"","parse-names":false,"suffix":""},{"dropping-particle":"","family":"Newhouse-Illige","given":"T.","non-dropping-particle":"","parse-names":false,"suffix":""},{"dropping-particle":"","family":"Xu","given":"M.","non-dropping-particle":"","parse-names":false,"suffix":""},{"dropping-particle":"","family":"Rosales","given":"M.","non-dropping-particle":"","parse-names":false,"suffix":""},{"dropping-particle":"","family":"Freeland","given":"J. W.","non-dropping-particle":"","parse-names":false,"suffix":""},{"dropping-particle":"","family":"Mryasov","given":"Oleg","non-dropping-particle":"","parse-names":false,"suffix":""},{"dropping-particle":"","family":"Zhang","given":"Shufeng","non-dropping-particle":"","parse-names":false,"suffix":""},{"dropping-particle":"","family":"Velthuis","given":"S. G.E.","non-dropping-particle":"Te","parse-names":false,"suffix":""},{"dropping-particle":"","family":"Wang","given":"W. G.","non-dropping-particle":"","parse-names":false,"suffix":""}],"container-title":"Physical Review Letters","id":"ITEM-3","issue":"26","issued":{"date-parts":[["2014","12","31"]]},"page":"267202","title":"Reversible control of Co magnetism by voltage-induced oxidation","type":"article-journal","volume":"113"},"uris":["http://www.mendeley.com/documents/?uuid=eeabb9fb-3f59-416b-b3f7-73830dedd4f7"]},{"id":"ITEM-4","itemData":{"DOI":"10.1038/nmat4134","ISBN":"1476-1122","ISSN":"14764660","PMID":"25401920","abstract":"In metal/oxide heterostructures, rich chemical, electronic, magnetic and mechanical properties can emerge from interfacial chemistry and structure. The possibility to dynamically control interface characteristics with an electric field paves the way towards voltage control of these properties in solid-state devices. Here, we show that electrical switching of the interfacial oxidation state allows for voltage control of magnetic properties to an extent never before achieved through conventional magneto-electric coupling mechanisms. We directly observe in situ voltage-driven O(2-) migration in a Co/metal-oxide bilayer, which we use to toggle the interfacial magnetic anisotropy energy by &gt;0.75 erg cm(-2) at just 2 V. We exploit the thermally activated nature of ion migration to markedly increase the switching efficiency and to demonstrate reversible patterning of magnetic properties through local activation of ionic migration. These results suggest a path towards voltage-programmable materials based on solid-state switching of interface oxygen chemistry.","author":[{"dropping-particle":"","family":"Bauer","given":"Uwe","non-dropping-particle":"","parse-names":false,"suffix":""},{"dropping-particle":"","family":"Yao","given":"Lide","non-dropping-particle":"","parse-names":false,"suffix":""},{"dropping-particle":"","family":"Tan","given":"Aik Jun","non-dropping-particle":"","parse-names":false,"suffix":""},{"dropping-particle":"","family":"Agrawal","given":"Parnika","non-dropping-particle":"","parse-names":false,"suffix":""},{"dropping-particle":"","family":"Emori","given":"Satoru","non-dropping-particle":"","parse-names":false,"suffix":""},{"dropping-particle":"","family":"Tuller","given":"Harry L.","non-dropping-particle":"","parse-names":false,"suffix":""},{"dropping-particle":"","family":"Dijken","given":"Sebastiaan","non-dropping-particle":"Van","parse-names":false,"suffix":""},{"dropping-particle":"","family":"Beach","given":"Geoffrey S.D. D","non-dropping-particle":"","parse-names":false,"suffix":""}],"container-title":"Nature Materials","id":"ITEM-4","issue":"2","issued":{"date-parts":[["2015","9","5"]]},"page":"174-181","publisher":"Springer Nature","title":"Magneto-ionic control of interfacial magnetism","type":"article-journal","volume":"14"},"uris":["http://www.mendeley.com/documents/?uuid=151662d8-db1b-4be3-8afc-edf3424e66bd"]},{"id":"ITEM-5","itemData":{"DOI":"10.1063/1.4942645","ISSN":"00036951","abstract":"We demonstrate reversible control of magnetization and anisotropy in La0.67Sr0.33MnO3films through interfacial oxygen migration. Gd metal capping layers deposited onto La0.67Sr0.33MnO3 leach oxygen from the film through a solid-state redox reaction to form porous Gd2O3. X-ray absorption and polarized neutron reflectometry measurements show Mn valence alterations consistent with high oxygen vacancy concentrations, resulting in suppressed magnetization and increased coercive fields. Effects of the oxygen migration are observed both at the interface and also throughout the majority of a 40 nm thick film, suggesting extensive diffusion of oxygen vacancies. After Gd-capped La0.67Sr0.33MnO3 is exposed to atmospheric oxygen for a prolonged period of time, oxygen diffuses through the Gd2O3 layer and the magnetization of the La0.67Sr0.33MnO3 returns to the uncapped value. These findings showcase perovskite heterostructures as ideal candidates for developing functional interfaces through chemically-induced oxygen migration.","author":[{"dropping-particle":"","family":"Grutter","given":"A. J.","non-dropping-particle":"","parse-names":false,"suffix":""},{"dropping-particle":"","family":"Gilbert","given":"D. A.","non-dropping-particle":"","parse-names":false,"suffix":""},{"dropping-particle":"","family":"Alaan","given":"U. S.","non-dropping-particle":"","parse-names":false,"suffix":""},{"dropping-particle":"","family":"Arenholz","given":"E.","non-dropping-particle":"","parse-names":false,"suffix":""},{"dropping-particle":"","family":"Maranville","given":"B. B.","non-dropping-particle":"","parse-names":false,"suffix":""},{"dropping-particle":"","family":"Borchers","given":"J. A.","non-dropping-particle":"","parse-names":false,"suffix":""},{"dropping-particle":"","family":"Suzuki","given":"Y.","non-dropping-particle":"","parse-names":false,"suffix":""},{"dropping-particle":"","family":"Liu","given":"Kai","non-dropping-particle":"","parse-names":false,"suffix":""},{"dropping-particle":"","family":"Kirby","given":"B. J.","non-dropping-particle":"","parse-names":false,"suffix":""}],"container-title":"Applied Physics Letters","id":"ITEM-5","issue":"8","issued":{"date-parts":[["2016","2","22"]]},"page":"082405","publisher":"AIP Publishing","title":"Reversible control of magnetism in La&lt;sub&gt;0.67&lt;/sub&gt;Sr&lt;sub&gt;0.33&lt;/sub&gt;MnO&lt;sub&gt;3&lt;/sub&gt; through chemically-induced oxygen migration","type":"article-journal","volume":"108"},"uris":["http://www.mendeley.com/documents/?uuid=4513cc25-abec-47e3-8fc3-3679d60fa4f6"]},{"id":"ITEM-6","itemData":{"DOI":"10.1038/ncomms11050","ISSN":"2041-1723","PMID":"26996674","abstract":"Ionic transport in metal/oxide heterostructures offers a highly effective means to tailor material properties via modification of the interfacial characteristics. However, direct observation of ionic motion under buried interfaces and demonstration of its correlation with physical properties has been challenging. Using the strong oxygen affinity of gadolinium, we design a model system of GdxFe1-x/NiCoO bilayer films, where the oxygen migration is observed and manifested in a controlled positive exchange bias over a relatively small cooling field range. The exchange bias characteristics are shown to be the result of an interfacial layer of elemental nickel and cobalt, a few nanometres in thickness, whose moments are larger than expected from uncompensated NiCoO moments. This interface layer is attributed to a redox-driven oxygen migration from NiCoO to the gadolinium, during growth or soon after. These results demonstrate an effective path to tailoring the interfacial characteristics and interlayer exchange coupling in metal/oxide heterostructures.","author":[{"dropping-particle":"","family":"Gilbert","given":"Dustin A.","non-dropping-particle":"","parse-names":false,"suffix":""},{"dropping-particle":"","family":"Olamit","given":"Justin","non-dropping-particle":"","parse-names":false,"suffix":""},{"dropping-particle":"","family":"Dumas","given":"Randy K.","non-dropping-particle":"","parse-names":false,"suffix":""},{"dropping-particle":"","family":"Kirby","given":"B. J.","non-dropping-particle":"","parse-names":false,"suffix":""},{"dropping-particle":"","family":"Grutter","given":"Alexander J.","non-dropping-particle":"","parse-names":false,"suffix":""},{"dropping-particle":"","family":"Maranville","given":"Brian B.","non-dropping-particle":"","parse-names":false,"suffix":""},{"dropping-particle":"","family":"Arenholz","given":"Elke","non-dropping-particle":"","parse-names":false,"suffix":""},{"dropping-particle":"","family":"Borchers","given":"Julie A.","non-dropping-particle":"","parse-names":false,"suffix":""},{"dropping-particle":"","family":"Liu","given":"Kai","non-dropping-particle":"","parse-names":false,"suffix":""}],"container-title":"Nature Communications","id":"ITEM-6","issued":{"date-parts":[["2016","3","21"]]},"page":"11050","publisher":"Nature Publishing Group","title":"Controllable positive exchange bias via redox-driven oxygen migration","type":"article-journal","volume":"7"},"uris":["http://www.mendeley.com/documents/?uuid=c6307724-55bf-4cca-bbed-5789b7d9d022"]},{"id":"ITEM-7","itemData":{"DOI":"10.1038/ncomms12264","ISBN":"2041-1723","ISSN":"2041-1723","abstract":"Electric field control of magnetism provides a promising route towards ultralow power information storage and sensor technologies. The effects of magneto-ionic motion have been prominently featured in the modification of interface characteristics. Here, we demonstrate magnetoelectric coupling moderated by voltage-driven oxygen migration beyond the interface in relatively thick AlOx/GdOx/Co(15 nm) films. Oxygen migration and Co magnetization are quantitatively mapped with polarized neutron reflectometry under electro-thermal conditioning. The depth-resolved profiles uniquely identify interfacial and bulk behaviours and a semi-reversible control of the magnetization. Magnetometry measurements suggest changes in the microstructure which disrupt long-range ferromagnetic ordering, resulting in an additional magnetically soft phase. X-ray spectroscopy confirms changes in the Co oxidation state, but not in the Gd, suggesting that the GdOx transmits oxygen but does not source or sink it. These results together provide crucial insight into controlling magnetism via magneto-ionic motion, both at interfaces and throughout the bulk of the films.","author":[{"dropping-particle":"","family":"Gilbert","given":"Dustin A.","non-dropping-particle":"","parse-names":false,"suffix":""},{"dropping-particle":"","family":"Grutter","given":"Alexander J.","non-dropping-particle":"","parse-names":false,"suffix":""},{"dropping-particle":"","family":"Arenholz","given":"Elke","non-dropping-particle":"","parse-names":false,"suffix":""},{"dropping-particle":"","family":"Liu","given":"Kai","non-dropping-particle":"","parse-names":false,"suffix":""},{"dropping-particle":"","family":"Kirby","given":"B. J.","non-dropping-particle":"","parse-names":false,"suffix":""},{"dropping-particle":"","family":"Borchers","given":"Julie A.","non-dropping-particle":"","parse-names":false,"suffix":""},{"dropping-particle":"","family":"Maranville","given":"Brian B.","non-dropping-particle":"","parse-names":false,"suffix":""}],"container-title":"Nature Communications","id":"ITEM-7","issued":{"date-parts":[["2016","7","22"]]},"page":"12264","publisher":"Nature Publishing Group","title":"Structural and magnetic depth profiles of magneto-ionic heterostructures beyond the interface limit","type":"article-journal","volume":"7"},"uris":["http://www.mendeley.com/documents/?uuid=7837610e-e94b-4a93-9b8f-734728205068"]},{"id":"ITEM-8","itemData":{"DOI":"10.1103/PhysRevMaterials.2.104402","ISSN":"2475-9953","author":[{"dropping-particle":"","family":"Gilbert","given":"Dustin A.","non-dropping-particle":"","parse-names":false,"suffix":""},{"dropping-particle":"","family":"Grutter","given":"Alexander J.","non-dropping-particle":"","parse-names":false,"suffix":""},{"dropping-particle":"","family":"Murray","given":"Peyton D.","non-dropping-particle":"","parse-names":false,"suffix":""},{"dropping-particle":"V.","family":"Chopdekar","given":"Rajesh","non-dropping-particle":"","parse-names":false,"suffix":""},{"dropping-particle":"","family":"Kane","given":"Alexander M.","non-dropping-particle":"","parse-names":false,"suffix":""},{"dropping-particle":"","family":"Ionin","given":"Aleksey L.","non-dropping-particle":"","parse-names":false,"suffix":""},{"dropping-particle":"","family":"Lee","given":"Michael S.","non-dropping-particle":"","parse-names":false,"suffix":""},{"dropping-particle":"","family":"Spurgeon","given":"Steven R.","non-dropping-particle":"","parse-names":false,"suffix":""},{"dropping-particle":"","family":"Kirby","given":"Brian J.","non-dropping-particle":"","parse-names":false,"suffix":""},{"dropping-particle":"","family":"Maranville","given":"Brian B.","non-dropping-particle":"","parse-names":false,"suffix":""},{"dropping-particle":"","family":"N’Diaye","given":"Alpha T.","non-dropping-particle":"","parse-names":false,"suffix":""},{"dropping-particle":"","family":"Mehta","given":"Apurva","non-dropping-particle":"","parse-names":false,"suffix":""},{"dropping-particle":"","family":"Arenholz","given":"Elke","non-dropping-particle":"","parse-names":false,"suffix":""},{"dropping-particle":"","family":"Liu","given":"Kai","non-dropping-particle":"","parse-names":false,"suffix":""},{"dropping-particle":"","family":"Takamura","given":"Yayoi","non-dropping-particle":"","parse-names":false,"suffix":""},{"dropping-particle":"","family":"Borchers","given":"Julie A.","non-dropping-particle":"","parse-names":false,"suffix":""}],"container-title":"Physical Review Materials","id":"ITEM-8","issue":"10","issued":{"date-parts":[["2018","10","3"]]},"page":"104402","title":"Ionic tuning of cobaltites at the nanoscale","type":"article-journal","volume":"2"},"uris":["http://www.mendeley.com/documents/?uuid=578d3032-2fb3-449f-9047-05b305b98a0a"]}],"mendeley":{"formattedCitation":"(&lt;i&gt;9&lt;/i&gt;–&lt;i&gt;16&lt;/i&gt;)","plainTextFormattedCitation":"(9–16)","previouslyFormattedCitation":"(&lt;i&gt;9&lt;/i&gt;–&lt;i&gt;16&lt;/i&gt;)"},"properties":{"noteIndex":0},"schema":"https://github.com/citation-style-language/schema/raw/master/csl-citation.json"}</w:instrText>
+      </w:r>
+      <w:r>
+        <w:rPr>
+          <w:rFonts w:eastAsia="Times New Roman"/>
+          <w:sz w:val="24"/>
+          <w:szCs w:val="24"/>
+        </w:rPr>
+        <w:fldChar w:fldCharType="separate"/>
+      </w:r>
+      <w:r>
+        <w:rPr>
+          <w:rFonts w:eastAsia="Times New Roman"/>
+          <w:noProof/>
+          <w:sz w:val="24"/>
+          <w:szCs w:val="24"/>
+        </w:rPr>
+        <w:t>(</w:t>
+      </w:r>
+      <w:r>
+        <w:rPr>
+          <w:rFonts w:eastAsia="Times New Roman"/>
+          <w:i/>
+          <w:noProof/>
+          <w:sz w:val="24"/>
+          <w:szCs w:val="24"/>
+        </w:rPr>
+        <w:t>9</w:t>
+      </w:r>
+      <w:r>
+        <w:rPr>
+          <w:rFonts w:eastAsia="Times New Roman"/>
+          <w:noProof/>
+          <w:sz w:val="24"/>
+          <w:szCs w:val="24"/>
+        </w:rPr>
+        <w:t>–</w:t>
+      </w:r>
+      <w:r>
+        <w:rPr>
+          <w:rFonts w:eastAsia="Times New Roman"/>
+          <w:i/>
+          <w:noProof/>
+          <w:sz w:val="24"/>
+          <w:szCs w:val="24"/>
+        </w:rPr>
+        <w:t>16</w:t>
+      </w:r>
+      <w:r>
+        <w:rPr>
+          <w:rFonts w:eastAsia="Times New Roman"/>
+          <w:noProof/>
+          <w:sz w:val="24"/>
+          <w:szCs w:val="24"/>
+        </w:rPr>
+        <w:t>)</w:t>
+      </w:r>
+      <w:r>
+        <w:rPr>
+          <w:rFonts w:eastAsia="Times New Roman"/>
+          <w:sz w:val="24"/>
+          <w:szCs w:val="24"/>
+        </w:rPr>
+        <w:fldChar w:fldCharType="end"/>
+      </w:r>
+      <w:r>
+        <w:rPr>
+          <w:rFonts w:eastAsia="Times New Roman"/>
+          <w:sz w:val="24"/>
+          <w:szCs w:val="24"/>
+        </w:rPr>
+        <w:t xml:space="preserve"> utilizing the oxygen ion/vacancy transport across the metal/oxide interface. </w:t>
+      </w:r>
+      <w:r>
+        <w:rPr>
+          <w:rFonts w:eastAsia="Times New Roman"/>
+          <w:sz w:val="24"/>
+          <w:szCs w:val="24"/>
+        </w:rPr>
+        <w:t>For example</w:t>
+      </w:r>
+      <w:r>
+        <w:rPr>
+          <w:rFonts w:eastAsia="Times New Roman"/>
+          <w:sz w:val="24"/>
+          <w:szCs w:val="24"/>
+        </w:rPr>
+        <w:t xml:space="preserve">, we have </w:t>
+      </w:r>
+      <w:r>
+        <w:rPr>
+          <w:rFonts w:eastAsia="Times New Roman"/>
+          <w:sz w:val="24"/>
+          <w:szCs w:val="24"/>
+        </w:rPr>
+        <w:t>shown</w:t>
       </w:r>
       <w:r>
         <w:rPr>
@@ -1929,55 +2080,31 @@
           <w:sz w:val="24"/>
           <w:szCs w:val="24"/>
         </w:rPr>
-        <w:t xml:space="preserve">the properties of the cuprate superconductors. Recently, </w:t>
-      </w:r>
-      <w:r>
-        <w:rPr>
-          <w:rFonts w:eastAsia="Times New Roman"/>
-          <w:sz w:val="24"/>
-          <w:szCs w:val="24"/>
-        </w:rPr>
-        <w:t>a</w:t>
-      </w:r>
-      <w:r>
-        <w:rPr>
-          <w:rFonts w:eastAsia="Times New Roman"/>
-          <w:sz w:val="24"/>
-          <w:szCs w:val="24"/>
-        </w:rPr>
-        <w:t>nother</w:t>
-      </w:r>
-      <w:r>
-        <w:rPr>
-          <w:rFonts w:eastAsia="Times New Roman"/>
-          <w:sz w:val="24"/>
-          <w:szCs w:val="24"/>
-        </w:rPr>
-        <w:t xml:space="preserve"> solid state approach of </w:t>
-      </w:r>
-      <w:r>
-        <w:rPr>
-          <w:rFonts w:eastAsia="Times New Roman"/>
-          <w:sz w:val="24"/>
-          <w:szCs w:val="24"/>
-        </w:rPr>
-        <w:t>magneto-ionic control of interface magnetism has been demonstrated in a number of systems</w:t>
-      </w:r>
-      <w:r>
-        <w:rPr>
-          <w:rFonts w:eastAsia="Times New Roman"/>
-          <w:sz w:val="24"/>
-          <w:szCs w:val="24"/>
-        </w:rPr>
-        <w:t>,</w:t>
-      </w:r>
-      <w:r>
-        <w:rPr>
-          <w:rFonts w:eastAsia="Times New Roman"/>
-          <w:sz w:val="24"/>
-          <w:szCs w:val="24"/>
-        </w:rPr>
-        <w:t xml:space="preserve"> </w:t>
+        <w:t xml:space="preserve">effective manipulation of </w:t>
+      </w:r>
+      <w:r>
+        <w:rPr>
+          <w:rFonts w:eastAsia="Times New Roman"/>
+          <w:sz w:val="24"/>
+          <w:szCs w:val="24"/>
+        </w:rPr>
+        <w:t xml:space="preserve">ionic distributions in oxide thin films by using a </w:t>
+      </w:r>
+      <w:r>
+        <w:rPr>
+          <w:rFonts w:eastAsia="Times New Roman"/>
+          <w:sz w:val="24"/>
+          <w:szCs w:val="24"/>
+        </w:rPr>
+        <w:t xml:space="preserve">getter </w:t>
+      </w:r>
+      <w:r>
+        <w:rPr>
+          <w:rFonts w:eastAsia="Times New Roman"/>
+          <w:sz w:val="24"/>
+          <w:szCs w:val="24"/>
+        </w:rPr>
+        <w:t xml:space="preserve">Gd capping layer </w:t>
       </w:r>
       <w:r>
         <w:rPr>
@@ -1993,7 +2120,7 @@
           <w:sz w:val="24"/>
           <w:szCs w:val="24"/>
         </w:rPr>
-        <w:instrText>ADDIN CSL_CITATION {"citationItems":[{"id":"ITEM-1","itemData":{"DOI":"10.1063/1.4712620","ISBN":"1724031724","ISSN":"00036951","abstract":"The influence of a gate voltage on domain wall (DW) propagation is investigated in ultrathin Pt/Co/gadolinium oxide (GdOx) films with perpendicular magnetic anisotropy. The DW propagation field can be enhanced or retarded by an electric field at the Co/GdOx interface and scales linearly with gate voltage up to moderate bias levels. Higher gate voltage levels, corresponding to electric fields &gt;0.2 V/nm, produce a large irreversible change to the magnetic anisotropy that can enable nonvolatile switching of the coercivity.","author":[{"dropping-particle":"","family":"Bauer","given":"Uwe","non-dropping-particle":"","parse-names":false,"suffix":""},{"dropping-particle":"","family":"Emori","given":"Satoru","non-dropping-particle":"","parse-names":false,"suffix":""},{"dropping-particle":"","family":"Beach","given":"Geoffrey S D","non-dropping-particle":"","parse-names":false,"suffix":""},{"dropping-particle":"","family":"Bauer","given":"Uwe","non-dropping-particle":"","parse-names":false,"suffix":""},{"dropping-particle":"","family":"Emori","given":"Satoru","non-dropping-particle":"","parse-names":false,"suffix":""},{"dropping-particle":"","family":"Beach","given":"Geoffrey S D","non-dropping-particle":"","parse-names":false,"suffix":""}],"container-title":"Applied Physics Letters","id":"ITEM-1","issue":"2012","issued":{"date-parts":[["2012"]]},"page":"10-14","title":"Electric field control of domain wall propagation in Pt / Co / GdOx films Electric field control of domain wall propagation in Pt / Co / GdOx films","type":"article-journal","volume":"192408"},"uris":["http://www.mendeley.com/documents/?uuid=412f52ec-1af6-410c-b179-66b99293d0e6"]},{"id":"ITEM-2","itemData":{"DOI":"10.1038/nnano.2013.96","ISBN":"1748-3395","ISSN":"17483395","PMID":"23708429","abstract":"Electrical control of magnetism has the potential to bring about revolutionary new spintronic devices, many of which rely on efficient manipulation of magnetic domain walls in ferromagnetic nanowires. Recently, it has been shown that voltage-induced charge accumulation at a metal-oxide interface can influence domain wall motion in ultrathin metallic ferromagnets, but the effects have been relatively modest and limited to the slow, thermally activated regime. Here we show that a voltage can generate non-volatile switching of magnetic properties at the nanoscale by modulating interfacial chemistry rather than charge density. Using a solid-state ionic conductor as a gate dielectric, we generate unprecedentedly strong voltage-controlled domain wall traps that function as non-volatile, electrically programmable and switchable pinning sites. Pinning strengths of at least 650 Oe can be readily achieved, enough to bring to a standstill domain walls travelling at speeds of at least ~20 m s(-1). We exploit this new magneto-ionic effect to demonstrate a prototype non-volatile memory device in which voltage-controlled domain wall traps facilitate electrical bit selection in a magnetic nanowire register.","author":[{"dropping-particle":"","family":"Bauer","given":"Uwe","non-dropping-particle":"","parse-names":false,"suffix":""},{"dropping-particle":"","family":"Emori","given":"Satoru","non-dropping-particle":"","parse-names":false,"suffix":""},{"dropping-particle":"","family":"Beach","given":"Geoffrey S.D.","non-dropping-particle":"","parse-names":false,"suffix":""}],"container-title":"Nature Nanotechnology","id":"ITEM-2","issue":"6","issued":{"date-parts":[["2013"]]},"page":"411-416","publisher":"Nature Publishing Group","title":"Voltage-controlled domain wall traps in ferromagnetic nanowires","type":"article-journal","volume":"8"},"uris":["http://www.mendeley.com/documents/?uuid=df9019cf-1793-4763-86cf-e342cb494b56"]},{"id":"ITEM-3","itemData":{"DOI":"10.1103/PhysRevLett.113.267202","ISBN":"0031-9007","ISSN":"10797114","PMID":"25615378","abstract":"We demonstrate that magnetic properties of ultrathin Co films adjacent to Gd2O3 gate oxides can be directly manipulated by voltage. The Co films can be reversibly changed from an optimally oxidized state with a strong perpendicular magnetic anisotropy to a metallic state with an in-plane magnetic anisotropy or to an oxidized state with nearly zero magnetization, depending on the polarity and time duration of the applied electric fields. Consequently, an unprecedentedly large change of magnetic anisotropy energy up to 0.73 erg/cm(2) has been realized in a nonvolatile manner using gate voltages of only a few volts. These results open a new route to achieve ultralow energy magnetization manipulation in spintronic devices.","author":[{"dropping-particle":"","family":"Bi","given":"Chong","non-dropping-particle":"","parse-names":false,"suffix":""},{"dropping-particle":"","family":"Liu","given":"Yaohua","non-dropping-particle":"","parse-names":false,"suffix":""},{"dropping-particle":"","family":"Newhouse-Illige","given":"T.","non-dropping-particle":"","parse-names":false,"suffix":""},{"dropping-particle":"","family":"Xu","given":"M.","non-dropping-particle":"","parse-names":false,"suffix":""},{"dropping-particle":"","family":"Rosales","given":"M.","non-dropping-particle":"","parse-names":false,"suffix":""},{"dropping-particle":"","family":"Freeland","given":"J. W.","non-dropping-particle":"","parse-names":false,"suffix":""},{"dropping-particle":"","family":"Mryasov","given":"Oleg","non-dropping-particle":"","parse-names":false,"suffix":""},{"dropping-particle":"","family":"Zhang","given":"Shufeng","non-dropping-particle":"","parse-names":false,"suffix":""},{"dropping-particle":"","family":"Velthuis","given":"S. G.E.","non-dropping-particle":"Te","parse-names":false,"suffix":""},{"dropping-particle":"","family":"Wang","given":"W. G.","non-dropping-particle":"","parse-names":false,"suffix":""}],"container-title":"Physical Review Letters","id":"ITEM-3","issue":"26","issued":{"date-parts":[["2014","12","31"]]},"page":"267202","title":"Reversible control of Co magnetism by voltage-induced oxidation","type":"article-journal","volume":"113"},"uris":["http://www.mendeley.com/documents/?uuid=eeabb9fb-3f59-416b-b3f7-73830dedd4f7"]},{"id":"ITEM-4","itemData":{"DOI":"10.1038/nmat4134","ISBN":"1476-1122","ISSN":"14764660","PMID":"25401920","abstract":"In metal/oxide heterostructures, rich chemical, electronic, magnetic and mechanical properties can emerge from interfacial chemistry and structure. The possibility to dynamically control interface characteristics with an electric field paves the way towards voltage control of these properties in solid-state devices. Here, we show that electrical switching of the interfacial oxidation state allows for voltage control of magnetic properties to an extent never before achieved through conventional magneto-electric coupling mechanisms. We directly observe in situ voltage-driven O(2-) migration in a Co/metal-oxide bilayer, which we use to toggle the interfacial magnetic anisotropy energy by &gt;0.75 erg cm(-2) at just 2 V. We exploit the thermally activated nature of ion migration to markedly increase the switching efficiency and to demonstrate reversible patterning of magnetic properties through local activation of ionic migration. These results suggest a path towards voltage-programmable materials based on solid-state switching of interface oxygen chemistry.","author":[{"dropping-particle":"","family":"Bauer","given":"Uwe","non-dropping-particle":"","parse-names":false,"suffix":""},{"dropping-particle":"","family":"Yao","given":"Lide","non-dropping-particle":"","parse-names":false,"suffix":""},{"dropping-particle":"","family":"Tan","given":"Aik Jun","non-dropping-particle":"","parse-names":false,"suffix":""},{"dropping-particle":"","family":"Agrawal","given":"Parnika","non-dropping-particle":"","parse-names":false,"suffix":""},{"dropping-particle":"","family":"Emori","given":"Satoru","non-dropping-particle":"","parse-names":false,"suffix":""},{"dropping-particle":"","family":"Tuller","given":"Harry L.","non-dropping-particle":"","parse-names":false,"suffix":""},{"dropping-particle":"","family":"Dijken","given":"Sebastiaan","non-dropping-particle":"Van","parse-names":false,"suffix":""},{"dropping-particle":"","family":"Beach","given":"Geoffrey S.D. D","non-dropping-particle":"","parse-names":false,"suffix":""}],"container-title":"Nature Materials","id":"ITEM-4","issue":"2","issued":{"date-parts":[["2015","9","5"]]},"page":"174-181","publisher":"Springer Nature","title":"Magneto-ionic control of interfacial magnetism","type":"article-journal","volume":"14"},"uris":["http://www.mendeley.com/documents/?uuid=151662d8-db1b-4be3-8afc-edf3424e66bd"]},{"id":"ITEM-5","itemData":{"DOI":"10.1063/1.4942645","ISSN":"00036951","abstract":"We demonstrate reversible control of magnetization and anisotropy in La0.67Sr0.33MnO3films through interfacial oxygen migration. Gd metal capping layers deposited onto La0.67Sr0.33MnO3 leach oxygen from the film through a solid-state redox reaction to form porous Gd2O3. X-ray absorption and polarized neutron reflectometry measurements show Mn valence alterations consistent with high oxygen vacancy concentrations, resulting in suppressed magnetization and increased coercive fields. Effects of the oxygen migration are observed both at the interface and also throughout the majority of a 40 nm thick film, suggesting extensive diffusion of oxygen vacancies. After Gd-capped La0.67Sr0.33MnO3 is exposed to atmospheric oxygen for a prolonged period of time, oxygen diffuses through the Gd2O3 layer and the magnetization of the La0.67Sr0.33MnO3 returns to the uncapped value. These findings showcase perovskite heterostructures as ideal candidates for developing functional interfaces through chemically-induced oxygen migration.","author":[{"dropping-particle":"","family":"Grutter","given":"A. J.","non-dropping-particle":"","parse-names":false,"suffix":""},{"dropping-particle":"","family":"Gilbert","given":"D. A.","non-dropping-particle":"","parse-names":false,"suffix":""},{"dropping-particle":"","family":"Alaan","given":"U. S.","non-dropping-particle":"","parse-names":false,"suffix":""},{"dropping-particle":"","family":"Arenholz","given":"E.","non-dropping-particle":"","parse-names":false,"suffix":""},{"dropping-particle":"","family":"Maranville","given":"B. B.","non-dropping-particle":"","parse-names":false,"suffix":""},{"dropping-particle":"","family":"Borchers","given":"J. A.","non-dropping-particle":"","parse-names":false,"suffix":""},{"dropping-particle":"","family":"Suzuki","given":"Y.","non-dropping-particle":"","parse-names":false,"suffix":""},{"dropping-particle":"","family":"Liu","given":"Kai","non-dropping-particle":"","parse-names":false,"suffix":""},{"dropping-particle":"","family":"Kirby","given":"B. J.","non-dropping-particle":"","parse-names":false,"suffix":""}],"container-title":"Applied Physics Letters","id":"ITEM-5","issue":"8","issued":{"date-parts":[["2016","2","22"]]},"page":"082405","publisher":"AIP Publishing","title":"Reversible control of magnetism in La&lt;sub&gt;0.67&lt;/sub&gt;Sr&lt;sub&gt;0.33&lt;/sub&gt;MnO&lt;sub&gt;3&lt;/sub&gt; through chemically-induced oxygen migration","type":"article-journal","volume":"108"},"uris":["http://www.mendeley.com/documents/?uuid=4513cc25-abec-47e3-8fc3-3679d60fa4f6"]},{"id":"ITEM-6","itemData":{"DOI":"10.1038/ncomms11050","ISSN":"2041-1723","PMID":"26996674","abstract":"Ionic transport in metal/oxide heterostructures offers a highly effective means to tailor material properties via modification of the interfacial characteristics. However, direct observation of ionic motion under buried interfaces and demonstration of its correlation with physical properties has been challenging. Using the strong oxygen affinity of gadolinium, we design a model system of GdxFe1-x/NiCoO bilayer films, where the oxygen migration is observed and manifested in a controlled positive exchange bias over a relatively small cooling field range. The exchange bias characteristics are shown to be the result of an interfacial layer of elemental nickel and cobalt, a few nanometres in thickness, whose moments are larger than expected from uncompensated NiCoO moments. This interface layer is attributed to a redox-driven oxygen migration from NiCoO to the gadolinium, during growth or soon after. These results demonstrate an effective path to tailoring the interfacial characteristics and interlayer exchange coupling in metal/oxide heterostructures.","author":[{"dropping-particle":"","family":"Gilbert","given":"Dustin A.","non-dropping-particle":"","parse-names":false,"suffix":""},{"dropping-particle":"","family":"Olamit","given":"Justin","non-dropping-particle":"","parse-names":false,"suffix":""},{"dropping-particle":"","family":"Dumas","given":"Randy K.","non-dropping-particle":"","parse-names":false,"suffix":""},{"dropping-particle":"","family":"Kirby","given":"B. J.","non-dropping-particle":"","parse-names":false,"suffix":""},{"dropping-particle":"","family":"Grutter","given":"Alexander J.","non-dropping-particle":"","parse-names":false,"suffix":""},{"dropping-particle":"","family":"Maranville","given":"Brian B.","non-dropping-particle":"","parse-names":false,"suffix":""},{"dropping-particle":"","family":"Arenholz","given":"Elke","non-dropping-particle":"","parse-names":false,"suffix":""},{"dropping-particle":"","family":"Borchers","given":"Julie A.","non-dropping-particle":"","parse-names":false,"suffix":""},{"dropping-particle":"","family":"Liu","given":"Kai","non-dropping-particle":"","parse-names":false,"suffix":""}],"container-title":"Nature Communications","id":"ITEM-6","issued":{"date-parts":[["2016","3","21"]]},"page":"11050","publisher":"Nature Publishing Group","title":"Controllable positive exchange bias via redox-driven oxygen migration","type":"article-journal","volume":"7"},"uris":["http://www.mendeley.com/documents/?uuid=c6307724-55bf-4cca-bbed-5789b7d9d022"]},{"id":"ITEM-7","itemData":{"DOI":"10.1038/ncomms12264","ISBN":"2041-1723","ISSN":"2041-1723","abstract":"Electric field control of magnetism provides a promising route towards ultralow power information storage and sensor technologies. The effects of magneto-ionic motion have been prominently featured in the modification of interface characteristics. Here, we demonstrate magnetoelectric coupling moderated by voltage-driven oxygen migration beyond the interface in relatively thick AlOx/GdOx/Co(15 nm) films. Oxygen migration and Co magnetization are quantitatively mapped with polarized neutron reflectometry under electro-thermal conditioning. The depth-resolved profiles uniquely identify interfacial and bulk behaviours and a semi-reversible control of the magnetization. Magnetometry measurements suggest changes in the microstructure which disrupt long-range ferromagnetic ordering, resulting in an additional magnetically soft phase. X-ray spectroscopy confirms changes in the Co oxidation state, but not in the Gd, suggesting that the GdOx transmits oxygen but does not source or sink it. These results together provide crucial insight into controlling magnetism via magneto-ionic motion, both at interfaces and throughout the bulk of the films.","author":[{"dropping-particle":"","family":"Gilbert","given":"Dustin A.","non-dropping-particle":"","parse-names":false,"suffix":""},{"dropping-particle":"","family":"Grutter","given":"Alexander J.","non-dropping-particle":"","parse-names":false,"suffix":""},{"dropping-particle":"","family":"Arenholz","given":"Elke","non-dropping-particle":"","parse-names":false,"suffix":""},{"dropping-particle":"","family":"Liu","given":"Kai","non-dropping-particle":"","parse-names":false,"suffix":""},{"dropping-particle":"","family":"Kirby","given":"B. J.","non-dropping-particle":"","parse-names":false,"suffix":""},{"dropping-particle":"","family":"Borchers","given":"Julie A.","non-dropping-particle":"","parse-names":false,"suffix":""},{"dropping-particle":"","family":"Maranville","given":"Brian B.","non-dropping-particle":"","parse-names":false,"suffix":""}],"container-title":"Nature Communications","id":"ITEM-7","issued":{"date-parts":[["2016","7","22"]]},"page":"12264","publisher":"Nature Publishing Group","title":"Structural and magnetic depth profiles of magneto-ionic heterostructures beyond the interface limit","type":"article-journal","volume":"7"},"uris":["http://www.mendeley.com/documents/?uuid=7837610e-e94b-4a93-9b8f-734728205068"]},{"id":"ITEM-8","itemData":{"DOI":"10.1103/PhysRevMaterials.2.104402","ISSN":"2475-9953","author":[{"dropping-particle":"","family":"Gilbert","given":"Dustin A.","non-dropping-particle":"","parse-names":false,"suffix":""},{"dropping-particle":"","family":"Grutter","given":"Alexander J.","non-dropping-particle":"","parse-names":false,"suffix":""},{"dropping-particle":"","family":"Murray","given":"Peyton D.","non-dropping-particle":"","parse-names":false,"suffix":""},{"dropping-particle":"V.","family":"Chopdekar","given":"Rajesh","non-dropping-particle":"","parse-names":false,"suffix":""},{"dropping-particle":"","family":"Kane","given":"Alexander M.","non-dropping-particle":"","parse-names":false,"suffix":""},{"dropping-particle":"","family":"Ionin","given":"Aleksey L.","non-dropping-particle":"","parse-names":false,"suffix":""},{"dropping-particle":"","family":"Lee","given":"Michael S.","non-dropping-particle":"","parse-names":false,"suffix":""},{"dropping-particle":"","family":"Spurgeon","given":"Steven R.","non-dropping-particle":"","parse-names":false,"suffix":""},{"dropping-particle":"","family":"Kirby","given":"Brian J.","non-dropping-particle":"","parse-names":false,"suffix":""},{"dropping-particle":"","family":"Maranville","given":"Brian B.","non-dropping-particle":"","parse-names":false,"suffix":""},{"dropping-particle":"","family":"N’Diaye","given":"Alpha T.","non-dropping-particle":"","parse-names":false,"suffix":""},{"dropping-particle":"","family":"Mehta","given":"Apurva","non-dropping-particle":"","parse-names":false,"suffix":""},{"dropping-particle":"","family":"Arenholz","given":"Elke","non-dropping-particle":"","parse-names":false,"suffix":""},{"dropping-particle":"","family":"Liu","given":"Kai","non-dropping-particle":"","parse-names":false,"suffix":""},{"dropping-particle":"","family":"Takamura","given":"Yayoi","non-dropping-particle":"","parse-names":false,"suffix":""},{"dropping-particle":"","family":"Borchers","given":"Julie A.","non-dropping-particle":"","parse-names":false,"suffix":""}],"container-title":"Physical Review Materials","id":"ITEM-8","issue":"10","issued":{"date-parts":[["2018","10","3"]]},"page":"104402","title":"Ionic tuning of cobaltites at the nanoscale","type":"article-journal","volume":"2"},"uris":["http://www.mendeley.com/documents/?uuid=578d3032-2fb3-449f-9047-05b305b98a0a"]}],"mendeley":{"formattedCitation":"(&lt;i&gt;9&lt;/i&gt;–&lt;i&gt;16&lt;/i&gt;)","plainTextFormattedCitation":"(9–16)","previouslyFormattedCitation":"(&lt;i&gt;9&lt;/i&gt;–&lt;i&gt;16&lt;/i&gt;)"},"properties":{"noteIndex":0},"schema":"https://github.com/citation-style-language/schema/raw/master/csl-citation.json"}</w:instrText>
+        <w:instrText>ADDIN CSL_CITATION {"citationItems":[{"id":"ITEM-1","itemData":{"DOI":"10.1038/ncomms11050","ISSN":"2041-1723","PMID":"26996674","abstract":"Ionic transport in metal/oxide heterostructures offers a highly effective means to tailor material properties via modification of the interfacial characteristics. However, direct observation of ionic motion under buried interfaces and demonstration of its correlation with physical properties has been challenging. Using the strong oxygen affinity of gadolinium, we design a model system of GdxFe1-x/NiCoO bilayer films, where the oxygen migration is observed and manifested in a controlled positive exchange bias over a relatively small cooling field range. The exchange bias characteristics are shown to be the result of an interfacial layer of elemental nickel and cobalt, a few nanometres in thickness, whose moments are larger than expected from uncompensated NiCoO moments. This interface layer is attributed to a redox-driven oxygen migration from NiCoO to the gadolinium, during growth or soon after. These results demonstrate an effective path to tailoring the interfacial characteristics and interlayer exchange coupling in metal/oxide heterostructures.","author":[{"dropping-particle":"","family":"Gilbert","given":"Dustin A.","non-dropping-particle":"","parse-names":false,"suffix":""},{"dropping-particle":"","family":"Olamit","given":"Justin","non-dropping-particle":"","parse-names":false,"suffix":""},{"dropping-particle":"","family":"Dumas","given":"Randy K.","non-dropping-particle":"","parse-names":false,"suffix":""},{"dropping-particle":"","family":"Kirby","given":"B. J.","non-dropping-particle":"","parse-names":false,"suffix":""},{"dropping-particle":"","family":"Grutter","given":"Alexander J.","non-dropping-particle":"","parse-names":false,"suffix":""},{"dropping-particle":"","family":"Maranville","given":"Brian B.","non-dropping-particle":"","parse-names":false,"suffix":""},{"dropping-particle":"","family":"Arenholz","given":"Elke","non-dropping-particle":"","parse-names":false,"suffix":""},{"dropping-particle":"","family":"Borchers","given":"Julie A.","non-dropping-particle":"","parse-names":false,"suffix":""},{"dropping-particle":"","family":"Liu","given":"Kai","non-dropping-particle":"","parse-names":false,"suffix":""}],"container-title":"Nature Communications","id":"ITEM-1","issued":{"date-parts":[["2016","3","21"]]},"page":"11050","publisher":"Nature Publishing Group","title":"Controllable positive exchange bias via redox-driven oxygen migration","type":"article-journal","volume":"7"},"uris":["http://www.mendeley.com/documents/?uuid=c6307724-55bf-4cca-bbed-5789b7d9d022"]},{"id":"ITEM-2","itemData":{"DOI":"10.1063/1.4942645","ISSN":"00036951","abstract":"We demonstrate reversible control of magnetization and anisotropy in La0.67Sr0.33MnO3films through interfacial oxygen migration. Gd metal capping layers deposited onto La0.67Sr0.33MnO3 leach oxygen from the film through a solid-state redox reaction to form porous Gd2O3. X-ray absorption and polarized neutron reflectometry measurements show Mn valence alterations consistent with high oxygen vacancy concentrations, resulting in suppressed magnetization and increased coercive fields. Effects of the oxygen migration are observed both at the interface and also throughout the majority of a 40 nm thick film, suggesting extensive diffusion of oxygen vacancies. After Gd-capped La0.67Sr0.33MnO3 is exposed to atmospheric oxygen for a prolonged period of time, oxygen diffuses through the Gd2O3 layer and the magnetization of the La0.67Sr0.33MnO3 returns to the uncapped value. These findings showcase perovskite heterostructures as ideal candidates for developing functional interfaces through chemically-induced oxygen migration.","author":[{"dropping-particle":"","family":"Grutter","given":"A. J.","non-dropping-particle":"","parse-names":false,"suffix":""},{"dropping-particle":"","family":"Gilbert","given":"D. A.","non-dropping-particle":"","parse-names":false,"suffix":""},{"dropping-particle":"","family":"Alaan","given":"U. S.","non-dropping-particle":"","parse-names":false,"suffix":""},{"dropping-particle":"","family":"Arenholz","given":"E.","non-dropping-particle":"","parse-names":false,"suffix":""},{"dropping-particle":"","family":"Maranville","given":"B. B.","non-dropping-particle":"","parse-names":false,"suffix":""},{"dropping-particle":"","family":"Borchers","given":"J. A.","non-dropping-particle":"","parse-names":false,"suffix":""},{"dropping-particle":"","family":"Suzuki","given":"Y.","non-dropping-particle":"","parse-names":false,"suffix":""},{"dropping-particle":"","family":"Liu","given":"Kai","non-dropping-particle":"","parse-names":false,"suffix":""},{"dropping-particle":"","family":"Kirby","given":"B. J.","non-dropping-particle":"","parse-names":false,"suffix":""}],"container-title":"Applied Physics Letters","id":"ITEM-2","issue":"8","issued":{"date-parts":[["2016","2","22"]]},"page":"082405","publisher":"AIP Publishing","title":"Reversible control of magnetism in La&lt;sub&gt;0.67&lt;/sub&gt;Sr&lt;sub&gt;0.33&lt;/sub&gt;MnO&lt;sub&gt;3&lt;/sub&gt; through chemically-induced oxygen migration","type":"article-journal","volume":"108"},"uris":["http://www.mendeley.com/documents/?uuid=4513cc25-abec-47e3-8fc3-3679d60fa4f6"]},{"id":"ITEM-3","itemData":{"DOI":"10.1038/ncomms12264","ISBN":"2041-1723","ISSN":"2041-1723","abstract":"Electric field control of magnetism provides a promising route towards ultralow power information storage and sensor technologies. The effects of magneto-ionic motion have been prominently featured in the modification of interface characteristics. Here, we demonstrate magnetoelectric coupling moderated by voltage-driven oxygen migration beyond the interface in relatively thick AlOx/GdOx/Co(15 nm) films. Oxygen migration and Co magnetization are quantitatively mapped with polarized neutron reflectometry under electro-thermal conditioning. The depth-resolved profiles uniquely identify interfacial and bulk behaviours and a semi-reversible control of the magnetization. Magnetometry measurements suggest changes in the microstructure which disrupt long-range ferromagnetic ordering, resulting in an additional magnetically soft phase. X-ray spectroscopy confirms changes in the Co oxidation state, but not in the Gd, suggesting that the GdOx transmits oxygen but does not source or sink it. These results together provide crucial insight into controlling magnetism via magneto-ionic motion, both at interfaces and throughout the bulk of the films.","author":[{"dropping-particle":"","family":"Gilbert","given":"Dustin A.","non-dropping-particle":"","parse-names":false,"suffix":""},{"dropping-particle":"","family":"Grutter","given":"Alexander J.","non-dropping-particle":"","parse-names":false,"suffix":""},{"dropping-particle":"","family":"Arenholz","given":"Elke","non-dropping-particle":"","parse-names":false,"suffix":""},{"dropping-particle":"","family":"Liu","given":"Kai","non-dropping-particle":"","parse-names":false,"suffix":""},{"dropping-particle":"","family":"Kirby","given":"B. J.","non-dropping-particle":"","parse-names":false,"suffix":""},{"dropping-particle":"","family":"Borchers","given":"Julie A.","non-dropping-particle":"","parse-names":false,"suffix":""},{"dropping-particle":"","family":"Maranville","given":"Brian B.","non-dropping-particle":"","parse-names":false,"suffix":""}],"container-title":"Nature Communications","id":"ITEM-3","issued":{"date-parts":[["2016","7","22"]]},"page":"12264","publisher":"Nature Publishing Group","title":"Structural and magnetic depth profiles of magneto-ionic heterostructures beyond the interface limit","type":"article-journal","volume":"7"},"uris":["http://www.mendeley.com/documents/?uuid=7837610e-e94b-4a93-9b8f-734728205068"]},{"id":"ITEM-4","itemData":{"DOI":"10.1103/PhysRevMaterials.2.104402","ISSN":"2475-9953","author":[{"dropping-particle":"","family":"Gilbert","given":"Dustin A.","non-dropping-particle":"","parse-names":false,"suffix":""},{"dropping-particle":"","family":"Grutter","given":"Alexander J.","non-dropping-particle":"","parse-names":false,"suffix":""},{"dropping-particle":"","family":"Murray","given":"Peyton D.","non-dropping-particle":"","parse-names":false,"suffix":""},{"dropping-particle":"V.","family":"Chopdekar","given":"Rajesh","non-dropping-particle":"","parse-names":false,"suffix":""},{"dropping-particle":"","family":"Kane","given":"Alexander M.","non-dropping-particle":"","parse-names":false,"suffix":""},{"dropping-particle":"","family":"Ionin","given":"Aleksey L.","non-dropping-particle":"","parse-names":false,"suffix":""},{"dropping-particle":"","family":"Lee","given":"Michael S.","non-dropping-particle":"","parse-names":false,"suffix":""},{"dropping-particle":"","family":"Spurgeon","given":"Steven R.","non-dropping-particle":"","parse-names":false,"suffix":""},{"dropping-particle":"","family":"Kirby","given":"Brian J.","non-dropping-particle":"","parse-names":false,"suffix":""},{"dropping-particle":"","family":"Maranville","given":"Brian B.","non-dropping-particle":"","parse-names":false,"suffix":""},{"dropping-particle":"","family":"N’Diaye","given":"Alpha T.","non-dropping-particle":"","parse-names":false,"suffix":""},{"dropping-particle":"","family":"Mehta","given":"Apurva","non-dropping-particle":"","parse-names":false,"suffix":""},{"dropping-particle":"","family":"Arenholz","given":"Elke","non-dropping-particle":"","parse-names":false,"suffix":""},{"dropping-particle":"","family":"Liu","given":"Kai","non-dropping-particle":"","parse-names":false,"suffix":""},{"dropping-particle":"","family":"Takamura","given":"Yayoi","non-dropping-particle":"","parse-names":false,"suffix":""},{"dropping-particle":"","family":"Borchers","given":"Julie A.","non-dropping-particle":"","parse-names":false,"suffix":""}],"container-title":"Physical Review Materials","id":"ITEM-4","issue":"10","issued":{"date-parts":[["2018","10","3"]]},"page":"104402","title":"Ionic tuning of cobaltites at the nanoscale","type":"article-journal","volume":"2"},"uris":["http://www.mendeley.com/documents/?uuid=578d3032-2fb3-449f-9047-05b305b98a0a"]}],"mendeley":{"formattedCitation":"(&lt;i&gt;13&lt;/i&gt;–&lt;i&gt;16&lt;/i&gt;)","plainTextFormattedCitation":"(13–16)","previouslyFormattedCitation":"(&lt;i&gt;13&lt;/i&gt;–&lt;i&gt;16&lt;/i&gt;)"},"properties":{"noteIndex":0},"schema":"https://github.com/citation-style-language/schema/raw/master/csl-citation.json"}</w:instrText>
       </w:r>
       <w:r>
         <w:rPr>
@@ -2020,7 +2147,7 @@
           <w:sz w:val="24"/>
           <w:szCs w:val="24"/>
         </w:rPr>
-        <w:t>9</w:t>
+        <w:t>13</w:t>
       </w:r>
       <w:r>
         <w:rPr>
@@ -2064,165 +2191,6 @@
           <w:sz w:val="24"/>
           <w:szCs w:val="24"/>
         </w:rPr>
-        <w:t xml:space="preserve"> utilizing the oxygen ion/vacancy transport across the metal/oxide interface.</w:t>
-      </w:r>
-      <w:r>
-        <w:rPr>
-          <w:rFonts w:eastAsia="Times New Roman"/>
-          <w:sz w:val="24"/>
-          <w:szCs w:val="24"/>
-        </w:rPr>
-        <w:t xml:space="preserve"> </w:t>
-      </w:r>
-      <w:r>
-        <w:rPr>
-          <w:rFonts w:eastAsia="Times New Roman"/>
-          <w:sz w:val="24"/>
-          <w:szCs w:val="24"/>
-        </w:rPr>
-        <w:t>For example</w:t>
-      </w:r>
-      <w:r>
-        <w:rPr>
-          <w:rFonts w:eastAsia="Times New Roman"/>
-          <w:sz w:val="24"/>
-          <w:szCs w:val="24"/>
-        </w:rPr>
-        <w:t xml:space="preserve">, we have </w:t>
-      </w:r>
-      <w:r>
-        <w:rPr>
-          <w:rFonts w:eastAsia="Times New Roman"/>
-          <w:sz w:val="24"/>
-          <w:szCs w:val="24"/>
-        </w:rPr>
-        <w:t>shown</w:t>
-      </w:r>
-      <w:r>
-        <w:rPr>
-          <w:rFonts w:eastAsia="Times New Roman"/>
-          <w:sz w:val="24"/>
-          <w:szCs w:val="24"/>
-        </w:rPr>
-        <w:t xml:space="preserve"> </w:t>
-      </w:r>
-      <w:r>
-        <w:rPr>
-          <w:rFonts w:eastAsia="Times New Roman"/>
-          <w:sz w:val="24"/>
-          <w:szCs w:val="24"/>
-        </w:rPr>
-        <w:t xml:space="preserve">effective manipulation of </w:t>
-      </w:r>
-      <w:r>
-        <w:rPr>
-          <w:rFonts w:eastAsia="Times New Roman"/>
-          <w:sz w:val="24"/>
-          <w:szCs w:val="24"/>
-        </w:rPr>
-        <w:t xml:space="preserve">ionic distributions in oxide thin films by using a </w:t>
-      </w:r>
-      <w:r>
-        <w:rPr>
-          <w:rFonts w:eastAsia="Times New Roman"/>
-          <w:sz w:val="24"/>
-          <w:szCs w:val="24"/>
-        </w:rPr>
-        <w:t xml:space="preserve">getter </w:t>
-      </w:r>
-      <w:r>
-        <w:rPr>
-          <w:rFonts w:eastAsia="Times New Roman"/>
-          <w:sz w:val="24"/>
-          <w:szCs w:val="24"/>
-        </w:rPr>
-        <w:t xml:space="preserve">Gd capping layer </w:t>
-      </w:r>
-      <w:r>
-        <w:rPr>
-          <w:rFonts w:eastAsia="Times New Roman"/>
-          <w:sz w:val="24"/>
-          <w:szCs w:val="24"/>
-        </w:rPr>
-        <w:fldChar w:fldCharType="begin" w:fldLock="1"/>
-      </w:r>
-      <w:r>
-        <w:rPr>
-          <w:rFonts w:eastAsia="Times New Roman"/>
-          <w:sz w:val="24"/>
-          <w:szCs w:val="24"/>
-        </w:rPr>
-        <w:instrText>ADDIN CSL_CITATION {"citationItems":[{"id":"ITEM-1","itemData":{"DOI":"10.1038/ncomms11050","ISSN":"2041-1723","PMID":"26996674","abstract":"Ionic transport in metal/oxide heterostructures offers a highly effective means to tailor material properties via modification of the interfacial characteristics. However, direct observation of ionic motion under buried interfaces and demonstration of its correlation with physical properties has been challenging. Using the strong oxygen affinity of gadolinium, we design a model system of GdxFe1-x/NiCoO bilayer films, where the oxygen migration is observed and manifested in a controlled positive exchange bias over a relatively small cooling field range. The exchange bias characteristics are shown to be the result of an interfacial layer of elemental nickel and cobalt, a few nanometres in thickness, whose moments are larger than expected from uncompensated NiCoO moments. This interface layer is attributed to a redox-driven oxygen migration from NiCoO to the gadolinium, during growth or soon after. These results demonstrate an effective path to tailoring the interfacial characteristics and interlayer exchange coupling in metal/oxide heterostructures.","author":[{"dropping-particle":"","family":"Gilbert","given":"Dustin A.","non-dropping-particle":"","parse-names":false,"suffix":""},{"dropping-particle":"","family":"Olamit","given":"Justin","non-dropping-particle":"","parse-names":false,"suffix":""},{"dropping-particle":"","family":"Dumas","given":"Randy K.","non-dropping-particle":"","parse-names":false,"suffix":""},{"dropping-particle":"","family":"Kirby","given":"B. J.","non-dropping-particle":"","parse-names":false,"suffix":""},{"dropping-particle":"","family":"Grutter","given":"Alexander J.","non-dropping-particle":"","parse-names":false,"suffix":""},{"dropping-particle":"","family":"Maranville","given":"Brian B.","non-dropping-particle":"","parse-names":false,"suffix":""},{"dropping-particle":"","family":"Arenholz","given":"Elke","non-dropping-particle":"","parse-names":false,"suffix":""},{"dropping-particle":"","family":"Borchers","given":"Julie A.","non-dropping-particle":"","parse-names":false,"suffix":""},{"dropping-particle":"","family":"Liu","given":"Kai","non-dropping-particle":"","parse-names":false,"suffix":""}],"container-title":"Nature Communications","id":"ITEM-1","issued":{"date-parts":[["2016","3","21"]]},"page":"11050","publisher":"Nature Publishing Group","title":"Controllable positive exchange bias via redox-driven oxygen migration","type":"article-journal","volume":"7"},"uris":["http://www.mendeley.com/documents/?uuid=c6307724-55bf-4cca-bbed-5789b7d9d022"]},{"id":"ITEM-2","itemData":{"DOI":"10.1063/1.4942645","ISSN":"00036951","abstract":"We demonstrate reversible control of magnetization and anisotropy in La0.67Sr0.33MnO3films through interfacial oxygen migration. Gd metal capping layers deposited onto La0.67Sr0.33MnO3 leach oxygen from the film through a solid-state redox reaction to form porous Gd2O3. X-ray absorption and polarized neutron reflectometry measurements show Mn valence alterations consistent with high oxygen vacancy concentrations, resulting in suppressed magnetization and increased coercive fields. Effects of the oxygen migration are observed both at the interface and also throughout the majority of a 40 nm thick film, suggesting extensive diffusion of oxygen vacancies. After Gd-capped La0.67Sr0.33MnO3 is exposed to atmospheric oxygen for a prolonged period of time, oxygen diffuses through the Gd2O3 layer and the magnetization of the La0.67Sr0.33MnO3 returns to the uncapped value. These findings showcase perovskite heterostructures as ideal candidates for developing functional interfaces through chemically-induced oxygen migration.","author":[{"dropping-particle":"","family":"Grutter","given":"A. J.","non-dropping-particle":"","parse-names":false,"suffix":""},{"dropping-particle":"","family":"Gilbert","given":"D. A.","non-dropping-particle":"","parse-names":false,"suffix":""},{"dropping-particle":"","family":"Alaan","given":"U. S.","non-dropping-particle":"","parse-names":false,"suffix":""},{"dropping-particle":"","family":"Arenholz","given":"E.","non-dropping-particle":"","parse-names":false,"suffix":""},{"dropping-particle":"","family":"Maranville","given":"B. B.","non-dropping-particle":"","parse-names":false,"suffix":""},{"dropping-particle":"","family":"Borchers","given":"J. A.","non-dropping-particle":"","parse-names":false,"suffix":""},{"dropping-particle":"","family":"Suzuki","given":"Y.","non-dropping-particle":"","parse-names":false,"suffix":""},{"dropping-particle":"","family":"Liu","given":"Kai","non-dropping-particle":"","parse-names":false,"suffix":""},{"dropping-particle":"","family":"Kirby","given":"B. J.","non-dropping-particle":"","parse-names":false,"suffix":""}],"container-title":"Applied Physics Letters","id":"ITEM-2","issue":"8","issued":{"date-parts":[["2016","2","22"]]},"page":"082405","publisher":"AIP Publishing","title":"Reversible control of magnetism in La&lt;sub&gt;0.67&lt;/sub&gt;Sr&lt;sub&gt;0.33&lt;/sub&gt;MnO&lt;sub&gt;3&lt;/sub&gt; through chemically-induced oxygen migration","type":"article-journal","volume":"108"},"uris":["http://www.mendeley.com/documents/?uuid=4513cc25-abec-47e3-8fc3-3679d60fa4f6"]},{"id":"ITEM-3","itemData":{"DOI":"10.1038/ncomms12264","ISBN":"2041-1723","ISSN":"2041-1723","abstract":"Electric field control of magnetism provides a promising route towards ultralow power information storage and sensor technologies. The effects of magneto-ionic motion have been prominently featured in the modification of interface characteristics. Here, we demonstrate magnetoelectric coupling moderated by voltage-driven oxygen migration beyond the interface in relatively thick AlOx/GdOx/Co(15 nm) films. Oxygen migration and Co magnetization are quantitatively mapped with polarized neutron reflectometry under electro-thermal conditioning. The depth-resolved profiles uniquely identify interfacial and bulk behaviours and a semi-reversible control of the magnetization. Magnetometry measurements suggest changes in the microstructure which disrupt long-range ferromagnetic ordering, resulting in an additional magnetically soft phase. X-ray spectroscopy confirms changes in the Co oxidation state, but not in the Gd, suggesting that the GdOx transmits oxygen but does not source or sink it. These results together provide crucial insight into controlling magnetism via magneto-ionic motion, both at interfaces and throughout the bulk of the films.","author":[{"dropping-particle":"","family":"Gilbert","given":"Dustin A.","non-dropping-particle":"","parse-names":false,"suffix":""},{"dropping-particle":"","family":"Grutter","given":"Alexander J.","non-dropping-particle":"","parse-names":false,"suffix":""},{"dropping-particle":"","family":"Arenholz","given":"Elke","non-dropping-particle":"","parse-names":false,"suffix":""},{"dropping-particle":"","family":"Liu","given":"Kai","non-dropping-particle":"","parse-names":false,"suffix":""},{"dropping-particle":"","family":"Kirby","given":"B. J.","non-dropping-particle":"","parse-names":false,"suffix":""},{"dropping-particle":"","family":"Borchers","given":"Julie A.","non-dropping-particle":"","parse-names":false,"suffix":""},{"dropping-particle":"","family":"Maranville","given":"Brian B.","non-dropping-particle":"","parse-names":false,"suffix":""}],"container-title":"Nature Communications","id":"ITEM-3","issued":{"date-parts":[["2016","7","22"]]},"page":"12264","publisher":"Nature Publishing Group","title":"Structural and magnetic depth profiles of magneto-ionic heterostructures beyond the interface limit","type":"article-journal","volume":"7"},"uris":["http://www.mendeley.com/documents/?uuid=7837610e-e94b-4a93-9b8f-734728205068"]},{"id":"ITEM-4","itemData":{"DOI":"10.1103/PhysRevMaterials.2.104402","ISSN":"2475-9953","author":[{"dropping-particle":"","family":"Gilbert","given":"Dustin A.","non-dropping-particle":"","parse-names":false,"suffix":""},{"dropping-particle":"","family":"Grutter","given":"Alexander J.","non-dropping-particle":"","parse-names":false,"suffix":""},{"dropping-particle":"","family":"Murray","given":"Peyton D.","non-dropping-particle":"","parse-names":false,"suffix":""},{"dropping-particle":"V.","family":"Chopdekar","given":"Rajesh","non-dropping-particle":"","parse-names":false,"suffix":""},{"dropping-particle":"","family":"Kane","given":"Alexander M.","non-dropping-particle":"","parse-names":false,"suffix":""},{"dropping-particle":"","family":"Ionin","given":"Aleksey L.","non-dropping-particle":"","parse-names":false,"suffix":""},{"dropping-particle":"","family":"Lee","given":"Michael S.","non-dropping-particle":"","parse-names":false,"suffix":""},{"dropping-particle":"","family":"Spurgeon","given":"Steven R.","non-dropping-particle":"","parse-names":false,"suffix":""},{"dropping-particle":"","family":"Kirby","given":"Brian J.","non-dropping-particle":"","parse-names":false,"suffix":""},{"dropping-particle":"","family":"Maranville","given":"Brian B.","non-dropping-particle":"","parse-names":false,"suffix":""},{"dropping-particle":"","family":"N’Diaye","given":"Alpha T.","non-dropping-particle":"","parse-names":false,"suffix":""},{"dropping-particle":"","family":"Mehta","given":"Apurva","non-dropping-particle":"","parse-names":false,"suffix":""},{"dropping-particle":"","family":"Arenholz","given":"Elke","non-dropping-particle":"","parse-names":false,"suffix":""},{"dropping-particle":"","family":"Liu","given":"Kai","non-dropping-particle":"","parse-names":false,"suffix":""},{"dropping-particle":"","family":"Takamura","given":"Yayoi","non-dropping-particle":"","parse-names":false,"suffix":""},{"dropping-particle":"","family":"Borchers","given":"Julie A.","non-dropping-particle":"","parse-names":false,"suffix":""}],"container-title":"Physical Review Materials","id":"ITEM-4","issue":"10","issued":{"date-parts":[["2018","10","3"]]},"page":"104402","title":"Ionic tuning of cobaltites at the nanoscale","type":"article-journal","volume":"2"},"uris":["http://www.mendeley.com/documents/?uuid=578d3032-2fb3-449f-9047-05b305b98a0a"]}],"mendeley":{"formattedCitation":"(&lt;i&gt;13&lt;/i&gt;–&lt;i&gt;16&lt;/i&gt;)","plainTextFormattedCitation":"(13–16)","previouslyFormattedCitation":"(&lt;i&gt;13&lt;/i&gt;–&lt;i&gt;16&lt;/i&gt;)"},"properties":{"noteIndex":0},"schema":"https://github.com/citation-style-language/schema/raw/master/csl-citation.json"}</w:instrText>
-      </w:r>
-      <w:r>
-        <w:rPr>
-          <w:rFonts w:eastAsia="Times New Roman"/>
-          <w:sz w:val="24"/>
-          <w:szCs w:val="24"/>
-        </w:rPr>
-        <w:fldChar w:fldCharType="separate"/>
-      </w:r>
-      <w:r>
-        <w:rPr>
-          <w:rFonts w:eastAsia="Times New Roman"/>
-          <w:noProof/>
-          <w:sz w:val="24"/>
-          <w:szCs w:val="24"/>
-        </w:rPr>
-        <w:t>(</w:t>
-      </w:r>
-      <w:r>
-        <w:rPr>
-          <w:rFonts w:eastAsia="Times New Roman"/>
-          <w:i/>
-          <w:noProof/>
-          <w:sz w:val="24"/>
-          <w:szCs w:val="24"/>
-        </w:rPr>
-        <w:t>13</w:t>
-      </w:r>
-      <w:r>
-        <w:rPr>
-          <w:rFonts w:eastAsia="Times New Roman"/>
-          <w:noProof/>
-          <w:sz w:val="24"/>
-          <w:szCs w:val="24"/>
-        </w:rPr>
-        <w:t>–</w:t>
-      </w:r>
-      <w:r>
-        <w:rPr>
-          <w:rFonts w:eastAsia="Times New Roman"/>
-          <w:i/>
-          <w:noProof/>
-          <w:sz w:val="24"/>
-          <w:szCs w:val="24"/>
-        </w:rPr>
-        <w:t>16</w:t>
-      </w:r>
-      <w:r>
-        <w:rPr>
-          <w:rFonts w:eastAsia="Times New Roman"/>
-          <w:noProof/>
-          <w:sz w:val="24"/>
-          <w:szCs w:val="24"/>
-        </w:rPr>
-        <w:t>)</w:t>
-      </w:r>
-      <w:r>
-        <w:rPr>
-          <w:rFonts w:eastAsia="Times New Roman"/>
-          <w:sz w:val="24"/>
-          <w:szCs w:val="24"/>
-        </w:rPr>
-        <w:fldChar w:fldCharType="end"/>
-      </w:r>
-      <w:r>
-        <w:rPr>
-          <w:rFonts w:eastAsia="Times New Roman"/>
-          <w:sz w:val="24"/>
-          <w:szCs w:val="24"/>
-        </w:rPr>
         <w:t>.</w:t>
       </w:r>
       <w:r>
@@ -2239,31 +2207,15 @@
           <w:sz w:val="24"/>
           <w:szCs w:val="24"/>
         </w:rPr>
-        <w:t>Interestingly, this ionic approach offers the possibility to manipulate the material properties into the bulk of the oxide films, well beyond</w:t>
-      </w:r>
-      <w:r>
-        <w:rPr>
-          <w:rFonts w:eastAsia="Times New Roman"/>
-          <w:sz w:val="24"/>
-          <w:szCs w:val="24"/>
-        </w:rPr>
-        <w:t xml:space="preserve"> the</w:t>
-      </w:r>
-      <w:r>
-        <w:rPr>
-          <w:rFonts w:eastAsia="Times New Roman"/>
-          <w:sz w:val="24"/>
-          <w:szCs w:val="24"/>
-        </w:rPr>
-        <w:t xml:space="preserve"> Thomas-Fermi screening length of</w:t>
-      </w:r>
-      <w:r>
-        <w:rPr>
-          <w:rFonts w:eastAsia="Times New Roman"/>
-          <w:sz w:val="24"/>
-          <w:szCs w:val="24"/>
-        </w:rPr>
-        <w:t xml:space="preserve"> the</w:t>
+        <w:t>Interestingly, this ionic approach offers the possibility to manipulate the material properties into the bulk of the oxide films, well beyond the</w:t>
+      </w:r>
+      <w:r>
+        <w:rPr>
+          <w:rFonts w:eastAsia="Times New Roman"/>
+          <w:sz w:val="24"/>
+          <w:szCs w:val="24"/>
+        </w:rPr>
+        <w:t xml:space="preserve"> Thomas-Fermi screening length of the</w:t>
       </w:r>
       <w:r>
         <w:rPr>
@@ -2768,15 +2720,7 @@
           <w:sz w:val="24"/>
           <w:szCs w:val="24"/>
         </w:rPr>
-        <w:t xml:space="preserve"> </w:t>
-      </w:r>
-      <w:r>
-        <w:rPr>
-          <w:rFonts w:eastAsia="Times New Roman"/>
-          <w:sz w:val="24"/>
-          <w:szCs w:val="24"/>
-        </w:rPr>
-        <w:t xml:space="preserve">in the as-deposited state, </w:t>
+        <w:t xml:space="preserve"> in the as-deposited state, </w:t>
       </w:r>
       <w:r>
         <w:rPr>
@@ -2792,15 +2736,7 @@
           <w:sz w:val="24"/>
           <w:szCs w:val="24"/>
         </w:rPr>
-        <w:t>the need for a post-deposition</w:t>
-      </w:r>
-      <w:r>
-        <w:rPr>
-          <w:rFonts w:eastAsia="Times New Roman"/>
-          <w:sz w:val="24"/>
-          <w:szCs w:val="24"/>
-        </w:rPr>
-        <w:t xml:space="preserve"> </w:t>
+        <w:t xml:space="preserve">the need for a post-deposition </w:t>
       </w:r>
       <w:r>
         <w:rPr>
@@ -3206,25 +3142,13 @@
         <w:rPr>
           <w:sz w:val="24"/>
         </w:rPr>
-        <w:t>films of pulsed-laser-deposited</w:t>
-      </w:r>
-      <w:r>
-        <w:rPr>
-          <w:sz w:val="24"/>
-        </w:rPr>
-        <w:t xml:space="preserve"> </w:t>
-      </w:r>
-      <w:r>
-        <w:rPr>
-          <w:sz w:val="24"/>
-        </w:rPr>
-        <w:t>c-axis oriented</w:t>
-      </w:r>
-      <w:r>
-        <w:rPr>
-          <w:sz w:val="24"/>
-        </w:rPr>
-        <w:t xml:space="preserve"> </w:t>
+        <w:t xml:space="preserve">films of pulsed-laser-deposited </w:t>
+      </w:r>
+      <w:r>
+        <w:rPr>
+          <w:sz w:val="24"/>
+        </w:rPr>
+        <w:t xml:space="preserve">c-axis oriented </w:t>
       </w:r>
       <w:r>
         <w:rPr>
@@ -3829,7 +3753,14 @@
                 <w:rFonts w:ascii="Cambria Math" w:hAnsi="Cambria Math"/>
                 <w:sz w:val="24"/>
               </w:rPr>
-              <m:t>00l</m:t>
+              <m:t>00</m:t>
+            </m:r>
+            <m:r>
+              <w:rPr>
+                <w:rFonts w:ascii="Cambria Math" w:hAnsi="Cambria Math"/>
+                <w:sz w:val="24"/>
+              </w:rPr>
+              <m:t>L</m:t>
             </m:r>
           </m:e>
         </m:d>
@@ -3927,6 +3858,7 @@
         <w:t xml:space="preserve">is </w:t>
       </w:r>
       <w:commentRangeStart w:id="3"/>
+      <w:commentRangeStart w:id="4"/>
       <w:r>
         <w:rPr>
           <w:rFonts w:eastAsia="Times New Roman"/>
@@ -4000,6 +3932,14 @@
           <w:rFonts w:eastAsia="Times New Roman"/>
         </w:rPr>
         <w:commentReference w:id="3"/>
+      </w:r>
+      <w:commentRangeEnd w:id="4"/>
+      <w:r>
+        <w:rPr>
+          <w:rStyle w:val="CommentReference"/>
+          <w:rFonts w:eastAsia="Times New Roman"/>
+        </w:rPr>
+        <w:commentReference w:id="4"/>
       </w:r>
       <w:r>
         <w:rPr>
@@ -4074,7 +4014,14 @@
                 <w:rFonts w:ascii="Cambria Math" w:hAnsi="Cambria Math"/>
                 <w:sz w:val="24"/>
               </w:rPr>
-              <m:t>00l</m:t>
+              <m:t>00</m:t>
+            </m:r>
+            <m:r>
+              <w:rPr>
+                <w:rFonts w:ascii="Cambria Math" w:hAnsi="Cambria Math"/>
+                <w:sz w:val="24"/>
+              </w:rPr>
+              <m:t>L</m:t>
             </m:r>
           </m:e>
         </m:d>
@@ -4174,7 +4121,8 @@
         </w:rPr>
         <w:t xml:space="preserve">, corrected for the instrument width, the </w:t>
       </w:r>
-      <w:commentRangeStart w:id="4"/>
+      <w:commentRangeStart w:id="5"/>
+      <w:commentRangeStart w:id="6"/>
       <w:r>
         <w:rPr>
           <w:sz w:val="24"/>
@@ -4229,13 +4177,21 @@
         </w:rPr>
         <w:t>n</w:t>
       </w:r>
-      <w:commentRangeEnd w:id="4"/>
+      <w:commentRangeEnd w:id="5"/>
       <w:r>
         <w:rPr>
           <w:rStyle w:val="CommentReference"/>
           <w:rFonts w:eastAsia="Times New Roman"/>
         </w:rPr>
-        <w:commentReference w:id="4"/>
+        <w:commentReference w:id="5"/>
+      </w:r>
+      <w:commentRangeEnd w:id="6"/>
+      <w:r>
+        <w:rPr>
+          <w:rStyle w:val="CommentReference"/>
+          <w:rFonts w:eastAsia="Times New Roman"/>
+        </w:rPr>
+        <w:commentReference w:id="6"/>
       </w:r>
       <w:r>
         <w:rPr>
@@ -4320,14 +4276,14 @@
         <w:rPr>
           <w:sz w:val="24"/>
         </w:rPr>
-        <w:t xml:space="preserve"> </w:t>
+        <w:t xml:space="preserve"> for the as-grown </w:t>
       </w:r>
       <w:r>
         <w:rPr>
           <w:sz w:val="24"/>
         </w:rPr>
         <w:lastRenderedPageBreak/>
-        <w:t xml:space="preserve">for the as-grown sample, while the latter indicates that </w:t>
+        <w:t xml:space="preserve">sample, while the latter indicates that </w:t>
       </w:r>
       <w:r>
         <w:rPr>
@@ -4450,7 +4406,21 @@
             <w:rFonts w:ascii="Cambria Math" w:hAnsi="Cambria Math"/>
             <w:sz w:val="24"/>
           </w:rPr>
-          <m:t>(00l)</m:t>
+          <m:t>(00</m:t>
+        </m:r>
+        <m:r>
+          <w:rPr>
+            <w:rFonts w:ascii="Cambria Math" w:hAnsi="Cambria Math"/>
+            <w:sz w:val="24"/>
+          </w:rPr>
+          <m:t>L</m:t>
+        </m:r>
+        <m:r>
+          <w:rPr>
+            <w:rFonts w:ascii="Cambria Math" w:hAnsi="Cambria Math"/>
+            <w:sz w:val="24"/>
+          </w:rPr>
+          <m:t>)</m:t>
         </m:r>
       </m:oMath>
       <w:r>
@@ -4690,24 +4660,26 @@
         </w:rPr>
         <w:t xml:space="preserve"> STO substrate reflection (Figs. 1B-E, G-J). Coordinates of the RSMs identify the </w:t>
       </w:r>
+      <m:oMath>
+        <m:r>
+          <w:rPr>
+            <w:rFonts w:ascii="Cambria Math" w:hAnsi="Cambria Math"/>
+            <w:sz w:val="24"/>
+          </w:rPr>
+          <m:t>H</m:t>
+        </m:r>
+      </m:oMath>
+      <w:r>
+        <w:rPr>
+          <w:sz w:val="24"/>
+        </w:rPr>
+        <w:t xml:space="preserve"> (</w:t>
+      </w:r>
       <w:r>
         <w:rPr>
           <w:i/>
           <w:sz w:val="24"/>
         </w:rPr>
-        <w:t>h</w:t>
-      </w:r>
-      <w:r>
-        <w:rPr>
-          <w:sz w:val="24"/>
-        </w:rPr>
-        <w:t xml:space="preserve"> (</w:t>
-      </w:r>
-      <w:r>
-        <w:rPr>
-          <w:i/>
-          <w:sz w:val="24"/>
-        </w:rPr>
         <w:t>x</w:t>
       </w:r>
       <w:r>
@@ -4716,21 +4688,30 @@
         </w:rPr>
         <w:t xml:space="preserve">-axis) and </w:t>
       </w:r>
-      <w:commentRangeStart w:id="5"/>
-      <w:r>
-        <w:rPr>
-          <w:i/>
-          <w:sz w:val="24"/>
-        </w:rPr>
-        <w:t>l</w:t>
-      </w:r>
-      <w:commentRangeEnd w:id="5"/>
+      <m:oMath>
+        <m:r>
+          <w:rPr>
+            <w:rFonts w:ascii="Cambria Math" w:hAnsi="Cambria Math"/>
+            <w:sz w:val="24"/>
+          </w:rPr>
+          <m:t>L</m:t>
+        </m:r>
+      </m:oMath>
       <w:r>
         <w:rPr>
           <w:rStyle w:val="CommentReference"/>
           <w:rFonts w:eastAsia="Times New Roman"/>
         </w:rPr>
-        <w:commentReference w:id="5"/>
+        <w:commentReference w:id="7"/>
+      </w:r>
+      <w:commentRangeStart w:id="8"/>
+      <w:commentRangeEnd w:id="8"/>
+      <w:r>
+        <w:rPr>
+          <w:rStyle w:val="CommentReference"/>
+          <w:rFonts w:eastAsia="Times New Roman"/>
+        </w:rPr>
+        <w:commentReference w:id="8"/>
       </w:r>
       <w:r>
         <w:rPr>
@@ -5045,7 +5026,28 @@
             <w:rFonts w:ascii="Cambria Math" w:hAnsi="Cambria Math"/>
             <w:sz w:val="24"/>
           </w:rPr>
-          <m:t>h=-1.01,l=2.67</m:t>
+          <m:t>H</m:t>
+        </m:r>
+        <m:r>
+          <w:rPr>
+            <w:rFonts w:ascii="Cambria Math" w:hAnsi="Cambria Math"/>
+            <w:sz w:val="24"/>
+          </w:rPr>
+          <m:t>=-1.01,</m:t>
+        </m:r>
+        <m:r>
+          <w:rPr>
+            <w:rFonts w:ascii="Cambria Math" w:hAnsi="Cambria Math"/>
+            <w:sz w:val="24"/>
+          </w:rPr>
+          <m:t>L</m:t>
+        </m:r>
+        <m:r>
+          <w:rPr>
+            <w:rFonts w:ascii="Cambria Math" w:hAnsi="Cambria Math"/>
+            <w:sz w:val="24"/>
+          </w:rPr>
+          <m:t>=2.67</m:t>
         </m:r>
       </m:oMath>
       <w:r>
@@ -5165,8 +5167,18 @@
           <w:sz w:val="24"/>
           <w:szCs w:val="24"/>
         </w:rPr>
-        <w:t xml:space="preserve"> h</w:t>
-      </w:r>
+        <w:t xml:space="preserve"> </w:t>
+      </w:r>
+      <m:oMath>
+        <m:r>
+          <w:rPr>
+            <w:rFonts w:ascii="Cambria Math" w:eastAsia="Times New Roman" w:hAnsi="Cambria Math"/>
+            <w:sz w:val="24"/>
+            <w:szCs w:val="24"/>
+          </w:rPr>
+          <m:t>L</m:t>
+        </m:r>
+      </m:oMath>
       <w:r>
         <w:rPr>
           <w:rFonts w:eastAsia="Times New Roman"/>
@@ -5586,7 +5598,21 @@
             <w:rFonts w:ascii="Cambria Math" w:hAnsi="Cambria Math"/>
             <w:sz w:val="24"/>
           </w:rPr>
-          <m:t>(00l)</m:t>
+          <m:t>(00</m:t>
+        </m:r>
+        <m:r>
+          <w:rPr>
+            <w:rFonts w:ascii="Cambria Math" w:hAnsi="Cambria Math"/>
+            <w:sz w:val="24"/>
+          </w:rPr>
+          <m:t>L</m:t>
+        </m:r>
+        <m:r>
+          <w:rPr>
+            <w:rFonts w:ascii="Cambria Math" w:hAnsi="Cambria Math"/>
+            <w:sz w:val="24"/>
+          </w:rPr>
+          <m:t>)</m:t>
         </m:r>
       </m:oMath>
       <w:r>
@@ -5601,7 +5627,7 @@
             <w:rFonts w:ascii="Cambria Math" w:hAnsi="Cambria Math"/>
             <w:sz w:val="24"/>
           </w:rPr>
-          <m:t>l</m:t>
+          <m:t>L</m:t>
         </m:r>
       </m:oMath>
       <w:r>
@@ -5635,8 +5661,8 @@
           <w:szCs w:val="24"/>
         </w:rPr>
       </w:pPr>
-      <w:bookmarkStart w:id="6" w:name="_3znysh7" w:colFirst="0" w:colLast="0"/>
-      <w:bookmarkEnd w:id="6"/>
+      <w:bookmarkStart w:id="9" w:name="_3znysh7" w:colFirst="0" w:colLast="0"/>
+      <w:bookmarkEnd w:id="9"/>
       <w:r>
         <w:rPr>
           <w:sz w:val="24"/>
@@ -5660,13 +5686,7 @@
         <w:rPr>
           <w:sz w:val="24"/>
         </w:rPr>
-        <w:t>, as well as</w:t>
-      </w:r>
-      <w:r>
-        <w:rPr>
-          <w:sz w:val="24"/>
-        </w:rPr>
-        <w:t xml:space="preserve"> </w:t>
+        <w:t xml:space="preserve">, as well as </w:t>
       </w:r>
       <w:r>
         <w:rPr>
@@ -5682,15 +5702,7 @@
           <w:sz w:val="24"/>
           <w:szCs w:val="24"/>
         </w:rPr>
-        <w:t xml:space="preserve"> </w:t>
-      </w:r>
-      <w:r>
-        <w:rPr>
-          <w:rFonts w:eastAsia="Times New Roman"/>
-          <w:sz w:val="24"/>
-          <w:szCs w:val="24"/>
-        </w:rPr>
-        <w:t>measurement</w:t>
+        <w:t xml:space="preserve"> measurement</w:t>
       </w:r>
       <w:r>
         <w:rPr>
@@ -5718,13 +5730,7 @@
         <w:rPr>
           <w:sz w:val="24"/>
         </w:rPr>
-        <w:t>an</w:t>
-      </w:r>
-      <w:r>
-        <w:rPr>
-          <w:sz w:val="24"/>
-        </w:rPr>
-        <w:t xml:space="preserve"> der Paw </w:t>
+        <w:t xml:space="preserve">an der Paw </w:t>
       </w:r>
       <w:r>
         <w:rPr>
@@ -6472,7 +6478,8 @@
         </w:rPr>
         <w:t xml:space="preserve"> nm</w:t>
       </w:r>
-      <w:commentRangeStart w:id="7"/>
+      <w:commentRangeStart w:id="10"/>
+      <w:commentRangeStart w:id="11"/>
       <w:r>
         <w:rPr>
           <w:sz w:val="24"/>
@@ -6529,15 +6536,7 @@
           <w:sz w:val="24"/>
           <w:szCs w:val="24"/>
         </w:rPr>
-        <w:t xml:space="preserve"> </w:t>
-      </w:r>
-      <w:r>
-        <w:rPr>
-          <w:rFonts w:eastAsia="Times New Roman"/>
-          <w:sz w:val="24"/>
-          <w:szCs w:val="24"/>
-        </w:rPr>
-        <w:t>from</w:t>
+        <w:t xml:space="preserve"> from</w:t>
       </w:r>
       <w:r>
         <w:rPr>
@@ -6604,13 +6603,21 @@
         </w:rPr>
         <w:t xml:space="preserve"> nm. </w:t>
       </w:r>
-      <w:commentRangeEnd w:id="7"/>
+      <w:commentRangeEnd w:id="10"/>
       <w:r>
         <w:rPr>
           <w:rStyle w:val="CommentReference"/>
           <w:rFonts w:eastAsia="Times New Roman"/>
         </w:rPr>
-        <w:commentReference w:id="7"/>
+        <w:commentReference w:id="10"/>
+      </w:r>
+      <w:commentRangeEnd w:id="11"/>
+      <w:r>
+        <w:rPr>
+          <w:rStyle w:val="CommentReference"/>
+          <w:rFonts w:eastAsia="Times New Roman"/>
+        </w:rPr>
+        <w:commentReference w:id="11"/>
       </w:r>
       <w:r>
         <w:rPr>
@@ -6700,7 +6707,8 @@
           <w:szCs w:val="24"/>
         </w:rPr>
       </w:pPr>
-      <w:commentRangeStart w:id="8"/>
+      <w:commentRangeStart w:id="12"/>
+      <w:commentRangeStart w:id="13"/>
       <w:r>
         <w:rPr>
           <w:sz w:val="24"/>
@@ -6783,13 +6791,21 @@
         </w:rPr>
         <w:t xml:space="preserve"> </w:t>
       </w:r>
-      <w:commentRangeEnd w:id="8"/>
+      <w:commentRangeEnd w:id="12"/>
       <w:r>
         <w:rPr>
           <w:rStyle w:val="CommentReference"/>
           <w:rFonts w:eastAsia="Times New Roman"/>
         </w:rPr>
-        <w:commentReference w:id="8"/>
+        <w:commentReference w:id="12"/>
+      </w:r>
+      <w:commentRangeEnd w:id="13"/>
+      <w:r>
+        <w:rPr>
+          <w:rStyle w:val="CommentReference"/>
+          <w:rFonts w:eastAsia="Times New Roman"/>
+        </w:rPr>
+        <w:commentReference w:id="13"/>
       </w:r>
       <w:r>
         <w:rPr>
@@ -7316,7 +7332,6 @@
           <w:sz w:val="24"/>
           <w:szCs w:val="24"/>
         </w:rPr>
-        <w:lastRenderedPageBreak/>
         <w:t>For</w:t>
       </w:r>
       <w:r>
@@ -7366,7 +7381,14 @@
         <w:rPr>
           <w:sz w:val="24"/>
         </w:rPr>
-        <w:t xml:space="preserve"> nm sample</w:t>
+        <w:t xml:space="preserve"> </w:t>
+      </w:r>
+      <w:r>
+        <w:rPr>
+          <w:sz w:val="24"/>
+        </w:rPr>
+        <w:lastRenderedPageBreak/>
+        <w:t>nm sample</w:t>
       </w:r>
       <w:r>
         <w:rPr>
@@ -7766,8 +7788,8 @@
           <w:szCs w:val="24"/>
         </w:rPr>
       </w:pPr>
-      <w:bookmarkStart w:id="9" w:name="_2et92p0" w:colFirst="0" w:colLast="0"/>
-      <w:bookmarkEnd w:id="9"/>
+      <w:bookmarkStart w:id="15" w:name="_2et92p0" w:colFirst="0" w:colLast="0"/>
+      <w:bookmarkEnd w:id="15"/>
       <w:r>
         <w:rPr>
           <w:rFonts w:eastAsia="Times New Roman"/>
@@ -7977,15 +7999,7 @@
           <w:sz w:val="24"/>
           <w:szCs w:val="24"/>
         </w:rPr>
-        <w:t xml:space="preserve">The CuO </w:t>
-      </w:r>
-      <w:r>
-        <w:rPr>
-          <w:rFonts w:eastAsia="Times New Roman"/>
-          <w:sz w:val="24"/>
-          <w:szCs w:val="24"/>
-        </w:rPr>
-        <w:t>chain</w:t>
+        <w:t>The CuO chain</w:t>
       </w:r>
       <w:r>
         <w:rPr>
@@ -8025,15 +8039,7 @@
           <w:sz w:val="24"/>
           <w:szCs w:val="24"/>
         </w:rPr>
-        <w:t xml:space="preserve">manifested as </w:t>
-      </w:r>
-      <w:r>
-        <w:rPr>
-          <w:rFonts w:eastAsia="Times New Roman"/>
-          <w:sz w:val="24"/>
-          <w:szCs w:val="24"/>
-        </w:rPr>
-        <w:t>dark</w:t>
+        <w:t>manifested as dark</w:t>
       </w:r>
       <w:r>
         <w:rPr>
@@ -8049,15 +8055,7 @@
           <w:sz w:val="24"/>
           <w:szCs w:val="24"/>
         </w:rPr>
-        <w:t xml:space="preserve"> contrast </w:t>
-      </w:r>
-      <w:r>
-        <w:rPr>
-          <w:rFonts w:eastAsia="Times New Roman"/>
-          <w:sz w:val="24"/>
-          <w:szCs w:val="24"/>
-        </w:rPr>
-        <w:t>region</w:t>
+        <w:t xml:space="preserve"> contrast region</w:t>
       </w:r>
       <w:r>
         <w:rPr>
@@ -8081,7 +8079,89 @@
           <w:sz w:val="24"/>
           <w:szCs w:val="24"/>
         </w:rPr>
-        <w:t>perovskite blocks</w:t>
+        <w:t xml:space="preserve">perovskite blocks </w:t>
+      </w:r>
+      <w:r>
+        <w:rPr>
+          <w:rFonts w:eastAsia="Times New Roman"/>
+          <w:sz w:val="24"/>
+          <w:szCs w:val="24"/>
+        </w:rPr>
+        <w:t xml:space="preserve">consisting </w:t>
+      </w:r>
+      <w:r>
+        <w:rPr>
+          <w:rFonts w:eastAsia="Times New Roman"/>
+          <w:sz w:val="24"/>
+          <w:szCs w:val="24"/>
+        </w:rPr>
+        <w:t xml:space="preserve">of </w:t>
+      </w:r>
+      <w:r>
+        <w:rPr>
+          <w:rFonts w:eastAsia="Times New Roman"/>
+          <w:sz w:val="24"/>
+          <w:szCs w:val="24"/>
+        </w:rPr>
+        <w:t>BaO-CuO</w:t>
+      </w:r>
+      <w:r>
+        <w:rPr>
+          <w:rFonts w:eastAsia="Times New Roman"/>
+          <w:sz w:val="24"/>
+          <w:szCs w:val="24"/>
+          <w:vertAlign w:val="subscript"/>
+        </w:rPr>
+        <w:t>2</w:t>
+      </w:r>
+      <w:r>
+        <w:rPr>
+          <w:rFonts w:eastAsia="Times New Roman"/>
+          <w:sz w:val="24"/>
+          <w:szCs w:val="24"/>
+        </w:rPr>
+        <w:t>-Y-CuO</w:t>
+      </w:r>
+      <w:r>
+        <w:rPr>
+          <w:rFonts w:eastAsia="Times New Roman"/>
+          <w:sz w:val="24"/>
+          <w:szCs w:val="24"/>
+          <w:vertAlign w:val="subscript"/>
+        </w:rPr>
+        <w:t>2</w:t>
+      </w:r>
+      <w:r>
+        <w:rPr>
+          <w:rFonts w:eastAsia="Times New Roman"/>
+          <w:sz w:val="24"/>
+          <w:szCs w:val="24"/>
+        </w:rPr>
+        <w:t>-BaO</w:t>
+      </w:r>
+      <w:r>
+        <w:rPr>
+          <w:rFonts w:eastAsia="Times New Roman"/>
+          <w:sz w:val="24"/>
+          <w:szCs w:val="24"/>
+        </w:rPr>
+        <w:t>, which exhibit a brighter contrast due to the higher average Z-number</w:t>
+      </w:r>
+      <w:r>
+        <w:rPr>
+          <w:rFonts w:eastAsia="Times New Roman"/>
+          <w:sz w:val="24"/>
+          <w:szCs w:val="24"/>
+        </w:rPr>
+        <w:t>. A</w:t>
+      </w:r>
+      <w:r>
+        <w:rPr>
+          <w:rFonts w:eastAsia="Times New Roman"/>
+          <w:sz w:val="24"/>
+          <w:szCs w:val="24"/>
+        </w:rPr>
+        <w:t xml:space="preserve"> number of</w:t>
       </w:r>
       <w:r>
         <w:rPr>
@@ -8097,112 +8177,6 @@
           <w:sz w:val="24"/>
           <w:szCs w:val="24"/>
         </w:rPr>
-        <w:t>consisting</w:t>
-      </w:r>
-      <w:r>
-        <w:rPr>
-          <w:rFonts w:eastAsia="Times New Roman"/>
-          <w:sz w:val="24"/>
-          <w:szCs w:val="24"/>
-        </w:rPr>
-        <w:t xml:space="preserve"> </w:t>
-      </w:r>
-      <w:r>
-        <w:rPr>
-          <w:rFonts w:eastAsia="Times New Roman"/>
-          <w:sz w:val="24"/>
-          <w:szCs w:val="24"/>
-        </w:rPr>
-        <w:t xml:space="preserve">of </w:t>
-      </w:r>
-      <w:r>
-        <w:rPr>
-          <w:rFonts w:eastAsia="Times New Roman"/>
-          <w:sz w:val="24"/>
-          <w:szCs w:val="24"/>
-        </w:rPr>
-        <w:t>BaO-CuO</w:t>
-      </w:r>
-      <w:r>
-        <w:rPr>
-          <w:rFonts w:eastAsia="Times New Roman"/>
-          <w:sz w:val="24"/>
-          <w:szCs w:val="24"/>
-          <w:vertAlign w:val="subscript"/>
-        </w:rPr>
-        <w:t>2</w:t>
-      </w:r>
-      <w:r>
-        <w:rPr>
-          <w:rFonts w:eastAsia="Times New Roman"/>
-          <w:sz w:val="24"/>
-          <w:szCs w:val="24"/>
-        </w:rPr>
-        <w:t>-Y-CuO</w:t>
-      </w:r>
-      <w:r>
-        <w:rPr>
-          <w:rFonts w:eastAsia="Times New Roman"/>
-          <w:sz w:val="24"/>
-          <w:szCs w:val="24"/>
-          <w:vertAlign w:val="subscript"/>
-        </w:rPr>
-        <w:t>2</w:t>
-      </w:r>
-      <w:r>
-        <w:rPr>
-          <w:rFonts w:eastAsia="Times New Roman"/>
-          <w:sz w:val="24"/>
-          <w:szCs w:val="24"/>
-        </w:rPr>
-        <w:t>-BaO</w:t>
-      </w:r>
-      <w:r>
-        <w:rPr>
-          <w:rFonts w:eastAsia="Times New Roman"/>
-          <w:sz w:val="24"/>
-          <w:szCs w:val="24"/>
-        </w:rPr>
-        <w:t>, which exhibit a brighter contrast due to the higher average Z-number</w:t>
-      </w:r>
-      <w:r>
-        <w:rPr>
-          <w:rFonts w:eastAsia="Times New Roman"/>
-          <w:sz w:val="24"/>
-          <w:szCs w:val="24"/>
-        </w:rPr>
-        <w:t>.</w:t>
-      </w:r>
-      <w:r>
-        <w:rPr>
-          <w:rFonts w:eastAsia="Times New Roman"/>
-          <w:sz w:val="24"/>
-          <w:szCs w:val="24"/>
-        </w:rPr>
-        <w:t xml:space="preserve"> A</w:t>
-      </w:r>
-      <w:r>
-        <w:rPr>
-          <w:rFonts w:eastAsia="Times New Roman"/>
-          <w:sz w:val="24"/>
-          <w:szCs w:val="24"/>
-        </w:rPr>
-        <w:t xml:space="preserve"> number of</w:t>
-      </w:r>
-      <w:r>
-        <w:rPr>
-          <w:rFonts w:eastAsia="Times New Roman"/>
-          <w:sz w:val="24"/>
-          <w:szCs w:val="24"/>
-        </w:rPr>
-        <w:t xml:space="preserve"> </w:t>
-      </w:r>
-      <w:r>
-        <w:rPr>
-          <w:rFonts w:eastAsia="Times New Roman"/>
-          <w:sz w:val="24"/>
-          <w:szCs w:val="24"/>
-        </w:rPr>
         <w:t xml:space="preserve">CuO </w:t>
       </w:r>
       <w:r>
@@ -8283,7 +8257,7 @@
           <w:sz w:val="24"/>
           <w:szCs w:val="24"/>
         </w:rPr>
-        <w:t xml:space="preserve"> / YBCO</w:t>
+        <w:t>/YBCO</w:t>
       </w:r>
       <w:r>
         <w:rPr>
@@ -8845,8 +8819,8 @@
         </w:rPr>
         <w:t xml:space="preserve"> (</w:t>
       </w:r>
-      <w:bookmarkStart w:id="10" w:name="_GoBack"/>
-      <w:commentRangeStart w:id="11"/>
+      <w:commentRangeStart w:id="16"/>
+      <w:commentRangeStart w:id="17"/>
       <w:r>
         <w:rPr>
           <w:rFonts w:eastAsia="Times New Roman"/>
@@ -8855,14 +8829,21 @@
         </w:rPr>
         <w:t>Y-123</w:t>
       </w:r>
-      <w:bookmarkEnd w:id="10"/>
-      <w:commentRangeEnd w:id="11"/>
+      <w:commentRangeEnd w:id="16"/>
       <w:r>
         <w:rPr>
           <w:rStyle w:val="CommentReference"/>
           <w:rFonts w:eastAsia="Times New Roman"/>
         </w:rPr>
-        <w:commentReference w:id="11"/>
+        <w:commentReference w:id="16"/>
+      </w:r>
+      <w:commentRangeEnd w:id="17"/>
+      <w:r>
+        <w:rPr>
+          <w:rStyle w:val="CommentReference"/>
+          <w:rFonts w:eastAsia="Times New Roman"/>
+        </w:rPr>
+        <w:commentReference w:id="17"/>
       </w:r>
       <w:r>
         <w:rPr>
@@ -8872,7 +8853,8 @@
         </w:rPr>
         <w:t>, with numbers denoting cation stoichiometry), e.g. Y-124 and Y-</w:t>
       </w:r>
-      <w:commentRangeStart w:id="12"/>
+      <w:commentRangeStart w:id="18"/>
+      <w:commentRangeStart w:id="19"/>
       <w:r>
         <w:rPr>
           <w:rFonts w:eastAsia="Times New Roman"/>
@@ -8881,13 +8863,21 @@
         </w:rPr>
         <w:t>247</w:t>
       </w:r>
-      <w:commentRangeEnd w:id="12"/>
+      <w:commentRangeEnd w:id="18"/>
       <w:r>
         <w:rPr>
           <w:rStyle w:val="CommentReference"/>
           <w:rFonts w:eastAsia="Times New Roman"/>
         </w:rPr>
-        <w:commentReference w:id="12"/>
+        <w:commentReference w:id="18"/>
+      </w:r>
+      <w:commentRangeEnd w:id="19"/>
+      <w:r>
+        <w:rPr>
+          <w:rStyle w:val="CommentReference"/>
+          <w:rFonts w:eastAsia="Times New Roman"/>
+        </w:rPr>
+        <w:commentReference w:id="19"/>
       </w:r>
       <w:r>
         <w:rPr>
@@ -8963,7 +8953,23 @@
           <w:sz w:val="24"/>
           <w:szCs w:val="24"/>
         </w:rPr>
-        <w:t>.</w:t>
+        <w:t xml:space="preserve">. </w:t>
+      </w:r>
+      <w:r>
+        <w:rPr>
+          <w:rFonts w:eastAsia="Times New Roman"/>
+          <w:sz w:val="24"/>
+          <w:szCs w:val="24"/>
+        </w:rPr>
+        <w:t xml:space="preserve">These defects directly alter the CuO chains, which act as charge reservoirs for superconductivity in the YBCO system. Accordingly, these types of </w:t>
+      </w:r>
+      <w:r>
+        <w:rPr>
+          <w:rFonts w:eastAsia="Times New Roman"/>
+          <w:sz w:val="24"/>
+          <w:szCs w:val="24"/>
+        </w:rPr>
+        <w:t>defects</w:t>
       </w:r>
       <w:r>
         <w:rPr>
@@ -8979,30 +8985,6 @@
           <w:sz w:val="24"/>
           <w:szCs w:val="24"/>
         </w:rPr>
-        <w:t xml:space="preserve">These defects directly alter the CuO chains, which act as charge reservoirs for superconductivity in the YBCO system. Accordingly, these types of </w:t>
-      </w:r>
-      <w:r>
-        <w:rPr>
-          <w:rFonts w:eastAsia="Times New Roman"/>
-          <w:sz w:val="24"/>
-          <w:szCs w:val="24"/>
-        </w:rPr>
-        <w:t>defects</w:t>
-      </w:r>
-      <w:r>
-        <w:rPr>
-          <w:rFonts w:eastAsia="Times New Roman"/>
-          <w:sz w:val="24"/>
-          <w:szCs w:val="24"/>
-        </w:rPr>
-        <w:t xml:space="preserve"> </w:t>
-      </w:r>
-      <w:r>
-        <w:rPr>
-          <w:rFonts w:eastAsia="Times New Roman"/>
-          <w:sz w:val="24"/>
-          <w:szCs w:val="24"/>
-        </w:rPr>
         <w:t xml:space="preserve">affect the superconducting transition, and </w:t>
       </w:r>
       <w:r>
@@ -9170,15 +9152,7 @@
           <w:sz w:val="24"/>
           <w:szCs w:val="24"/>
         </w:rPr>
-        <w:t>.</w:t>
-      </w:r>
-      <w:r>
-        <w:rPr>
-          <w:rFonts w:eastAsia="Times New Roman"/>
-          <w:sz w:val="24"/>
-          <w:szCs w:val="24"/>
-        </w:rPr>
-        <w:t xml:space="preserve"> These stacking faults point to the aggressive nature of the oxygen leaching effect, as the YBCO layers become increasingly disrupted when oxygen is removed from deep within the film, and suggest that changes to the microstructure </w:t>
+        <w:t xml:space="preserve">. These stacking faults point to the aggressive nature of the oxygen leaching effect, as the YBCO layers become increasingly disrupted when oxygen is removed from deep within the film, and suggest that changes to the microstructure </w:t>
       </w:r>
       <w:r>
         <w:rPr>
@@ -9413,7 +9387,8 @@
         </w:rPr>
         <w:t xml:space="preserve"> (Fig. 4A). </w:t>
       </w:r>
-      <w:commentRangeStart w:id="13"/>
+      <w:commentRangeStart w:id="20"/>
+      <w:commentRangeStart w:id="21"/>
       <w:r>
         <w:rPr>
           <w:rFonts w:eastAsia="Times New Roman"/>
@@ -9463,13 +9438,21 @@
         </w:rPr>
         <w:t xml:space="preserve"> the YBCO layer increases in thickness, in qualitative agreement with the unit cell expansion observed in XRD. </w:t>
       </w:r>
-      <w:commentRangeEnd w:id="13"/>
+      <w:commentRangeEnd w:id="20"/>
       <w:r>
         <w:rPr>
           <w:rStyle w:val="CommentReference"/>
           <w:rFonts w:eastAsia="Times New Roman"/>
         </w:rPr>
-        <w:commentReference w:id="13"/>
+        <w:commentReference w:id="20"/>
+      </w:r>
+      <w:commentRangeEnd w:id="21"/>
+      <w:r>
+        <w:rPr>
+          <w:rStyle w:val="CommentReference"/>
+          <w:rFonts w:eastAsia="Times New Roman"/>
+        </w:rPr>
+        <w:commentReference w:id="21"/>
       </w:r>
       <w:r>
         <w:rPr>
@@ -9672,8 +9655,8 @@
           <w:szCs w:val="24"/>
         </w:rPr>
       </w:pPr>
-      <w:bookmarkStart w:id="14" w:name="_tyjcwt" w:colFirst="0" w:colLast="0"/>
-      <w:bookmarkEnd w:id="14"/>
+      <w:bookmarkStart w:id="22" w:name="_tyjcwt" w:colFirst="0" w:colLast="0"/>
+      <w:bookmarkEnd w:id="22"/>
       <w:r>
         <w:rPr>
           <w:rFonts w:eastAsia="Times New Roman"/>
@@ -9688,15 +9671,7 @@
           <w:sz w:val="24"/>
           <w:szCs w:val="24"/>
         </w:rPr>
-        <w:t>he</w:t>
-      </w:r>
-      <w:r>
-        <w:rPr>
-          <w:rFonts w:eastAsia="Times New Roman"/>
-          <w:sz w:val="24"/>
-          <w:szCs w:val="24"/>
-        </w:rPr>
-        <w:t xml:space="preserve"> PNR results are consistent with the extraction of oxygen from the YBCO, </w:t>
+        <w:t xml:space="preserve">he PNR results are consistent with the extraction of oxygen from the YBCO, </w:t>
       </w:r>
       <w:r>
         <w:rPr>
@@ -9746,15 +9721,7 @@
           <w:sz w:val="24"/>
           <w:szCs w:val="24"/>
         </w:rPr>
-        <w:t>induced by</w:t>
-      </w:r>
-      <w:r>
-        <w:rPr>
-          <w:rFonts w:eastAsia="Times New Roman"/>
-          <w:sz w:val="24"/>
-          <w:szCs w:val="24"/>
-        </w:rPr>
-        <w:t xml:space="preserve"> </w:t>
+        <w:t xml:space="preserve">induced by </w:t>
       </w:r>
       <w:r>
         <w:rPr>
@@ -10370,17 +10337,9 @@
           <w:sz w:val="24"/>
           <w:szCs w:val="24"/>
         </w:rPr>
-        <w:t>.</w:t>
-      </w:r>
-      <w:r>
-        <w:rPr>
-          <w:rFonts w:eastAsia="Times New Roman"/>
-          <w:sz w:val="24"/>
-          <w:szCs w:val="24"/>
-        </w:rPr>
-        <w:t xml:space="preserve"> The bulk sensitivity of FY measurements </w:t>
-      </w:r>
-      <w:commentRangeStart w:id="15"/>
+        <w:t xml:space="preserve">. The bulk sensitivity of FY measurements </w:t>
+      </w:r>
+      <w:commentRangeStart w:id="23"/>
       <w:r>
         <w:rPr>
           <w:rFonts w:eastAsia="Times New Roman"/>
@@ -10431,45 +10390,29 @@
         </w:rPr>
         <w:t xml:space="preserve"> resonance</w:t>
       </w:r>
-      <w:commentRangeEnd w:id="15"/>
+      <w:commentRangeEnd w:id="23"/>
       <w:r>
         <w:rPr>
           <w:rStyle w:val="CommentReference"/>
           <w:rFonts w:eastAsia="Times New Roman"/>
         </w:rPr>
-        <w:commentReference w:id="15"/>
-      </w:r>
-      <w:r>
-        <w:rPr>
-          <w:rFonts w:eastAsia="Times New Roman"/>
-          <w:sz w:val="24"/>
-          <w:szCs w:val="24"/>
-        </w:rPr>
-        <w:t>) infers that the observed oxygen depletion comes from ionic migration from deep within the film despite the interfacial origin of the leaching effect. The high ionic conductivity required for such long-range oxygen migration</w:t>
-      </w:r>
-      <w:r>
-        <w:rPr>
-          <w:rFonts w:eastAsia="Times New Roman"/>
-          <w:sz w:val="24"/>
-          <w:szCs w:val="24"/>
-        </w:rPr>
-        <w:t xml:space="preserve"> </w:t>
-      </w:r>
-      <w:r>
-        <w:rPr>
-          <w:rFonts w:eastAsia="Times New Roman"/>
-          <w:sz w:val="24"/>
-          <w:szCs w:val="24"/>
-        </w:rPr>
-        <w:t>at room temperature</w:t>
-      </w:r>
-      <w:r>
-        <w:rPr>
-          <w:rFonts w:eastAsia="Times New Roman"/>
-          <w:sz w:val="24"/>
-          <w:szCs w:val="24"/>
-        </w:rPr>
-        <w:t xml:space="preserve"> </w:t>
+        <w:commentReference w:id="23"/>
+      </w:r>
+      <w:r>
+        <w:rPr>
+          <w:rFonts w:eastAsia="Times New Roman"/>
+          <w:sz w:val="24"/>
+          <w:szCs w:val="24"/>
+        </w:rPr>
+        <w:t xml:space="preserve">) infers that the observed oxygen depletion comes from ionic migration from deep within the film despite the interfacial origin of the leaching effect. The high ionic conductivity required for such long-range oxygen migration </w:t>
+      </w:r>
+      <w:r>
+        <w:rPr>
+          <w:rFonts w:eastAsia="Times New Roman"/>
+          <w:sz w:val="24"/>
+          <w:szCs w:val="24"/>
+        </w:rPr>
+        <w:t xml:space="preserve">at room temperature </w:t>
       </w:r>
       <w:r>
         <w:rPr>
@@ -10809,16 +10752,7 @@
           <w:sz w:val="24"/>
           <w:szCs w:val="24"/>
         </w:rPr>
-        <w:t xml:space="preserve">This electron doping effectively </w:t>
-      </w:r>
-      <w:r>
-        <w:rPr>
-          <w:rFonts w:eastAsia="Times New Roman"/>
-          <w:sz w:val="24"/>
-          <w:szCs w:val="24"/>
-        </w:rPr>
-        <w:lastRenderedPageBreak/>
-        <w:t xml:space="preserve">shifts the YBCO film from the optimally doped state, </w:t>
+        <w:t xml:space="preserve">This electron doping effectively shifts the YBCO film from the optimally doped state, </w:t>
       </w:r>
       <w:r>
         <w:rPr>
@@ -10868,7 +10802,16 @@
           <w:sz w:val="24"/>
           <w:szCs w:val="24"/>
         </w:rPr>
-        <w:t xml:space="preserve">, back towards the electron-doped region of the global phase diagram, with a corresponding decrease in </w:t>
+        <w:t>, back towards the electron-</w:t>
+      </w:r>
+      <w:r>
+        <w:rPr>
+          <w:rFonts w:eastAsia="Times New Roman"/>
+          <w:sz w:val="24"/>
+          <w:szCs w:val="24"/>
+        </w:rPr>
+        <w:lastRenderedPageBreak/>
+        <w:t xml:space="preserve">doped region of the global phase diagram, with a corresponding decrease in </w:t>
       </w:r>
       <m:oMath>
         <m:sSub>
@@ -11168,7 +11111,8 @@
         </w:rPr>
         <w:t xml:space="preserve">STEM. </w:t>
       </w:r>
-      <w:commentRangeStart w:id="16"/>
+      <w:commentRangeStart w:id="24"/>
+      <w:commentRangeStart w:id="25"/>
       <w:r>
         <w:rPr>
           <w:rFonts w:eastAsia="Times New Roman"/>
@@ -11267,13 +11211,21 @@
         </w:rPr>
         <w:t>.</w:t>
       </w:r>
-      <w:commentRangeEnd w:id="16"/>
+      <w:commentRangeEnd w:id="24"/>
       <w:r>
         <w:rPr>
           <w:rStyle w:val="CommentReference"/>
           <w:rFonts w:eastAsia="Times New Roman"/>
         </w:rPr>
-        <w:commentReference w:id="16"/>
+        <w:commentReference w:id="24"/>
+      </w:r>
+      <w:commentRangeEnd w:id="25"/>
+      <w:r>
+        <w:rPr>
+          <w:rStyle w:val="CommentReference"/>
+          <w:rFonts w:eastAsia="Times New Roman"/>
+        </w:rPr>
+        <w:commentReference w:id="25"/>
       </w:r>
       <w:r>
         <w:rPr>
@@ -11832,32 +11784,15 @@
           <w:sz w:val="24"/>
           <w:szCs w:val="24"/>
         </w:rPr>
-        <w:t xml:space="preserve">Spectroscopic measurements reveal the loss of oxygen with the CuO chains as well as a decrease in the average Cu valence, indicating that oxygen leaching effectively acts to electron </w:t>
-      </w:r>
-      <w:r>
-        <w:rPr>
-          <w:rFonts w:eastAsia="Times New Roman"/>
-          <w:sz w:val="24"/>
-          <w:szCs w:val="24"/>
-        </w:rPr>
-        <w:lastRenderedPageBreak/>
-        <w:t>dope the YBCO</w:t>
-      </w:r>
-      <w:r>
-        <w:rPr>
-          <w:rFonts w:eastAsia="Times New Roman"/>
-          <w:sz w:val="24"/>
-          <w:szCs w:val="24"/>
-        </w:rPr>
-        <w:t xml:space="preserve"> and thus decreases</w:t>
-      </w:r>
-      <w:r>
-        <w:rPr>
-          <w:rFonts w:eastAsia="Times New Roman"/>
-          <w:sz w:val="24"/>
-          <w:szCs w:val="24"/>
-        </w:rPr>
-        <w:t xml:space="preserve"> </w:t>
+        <w:t>Spectroscopic measurements reveal the loss of oxygen with the CuO chains as well as a decrease in the average Cu valence, indicating that oxygen leaching effectively acts to electron dope the YBCO</w:t>
+      </w:r>
+      <w:r>
+        <w:rPr>
+          <w:rFonts w:eastAsia="Times New Roman"/>
+          <w:sz w:val="24"/>
+          <w:szCs w:val="24"/>
+        </w:rPr>
+        <w:t xml:space="preserve"> and thus decreases </w:t>
       </w:r>
       <m:oMath>
         <m:sSub>
@@ -11907,7 +11842,16 @@
           <w:sz w:val="24"/>
           <w:szCs w:val="24"/>
         </w:rPr>
-        <w:t xml:space="preserve"> STEM images reveal the presence of defects associated with separate</w:t>
+        <w:t xml:space="preserve"> STEM images reveal the presence of defects associated with </w:t>
+      </w:r>
+      <w:r>
+        <w:rPr>
+          <w:rFonts w:eastAsia="Times New Roman"/>
+          <w:sz w:val="24"/>
+          <w:szCs w:val="24"/>
+        </w:rPr>
+        <w:lastRenderedPageBreak/>
+        <w:t>separate</w:t>
       </w:r>
       <w:r>
         <w:rPr>
@@ -12071,8 +12015,8 @@
           <w:szCs w:val="24"/>
         </w:rPr>
       </w:pPr>
-      <w:bookmarkStart w:id="17" w:name="_3dy6vkm" w:colFirst="0" w:colLast="0"/>
-      <w:bookmarkEnd w:id="17"/>
+      <w:bookmarkStart w:id="26" w:name="_3dy6vkm" w:colFirst="0" w:colLast="0"/>
+      <w:bookmarkEnd w:id="26"/>
       <w:r>
         <w:rPr>
           <w:rFonts w:eastAsia="Times New Roman"/>
@@ -12393,7 +12337,7 @@
         </w:rPr>
         <w:t xml:space="preserve"> </w:t>
       </w:r>
-      <w:commentRangeStart w:id="18"/>
+      <w:commentRangeStart w:id="27"/>
       <w:r>
         <w:rPr>
           <w:rFonts w:eastAsia="Times New Roman"/>
@@ -12410,13 +12354,13 @@
         </w:rPr>
         <w:t xml:space="preserve"> 5 </w:t>
       </w:r>
-      <w:commentRangeEnd w:id="18"/>
+      <w:commentRangeEnd w:id="27"/>
       <w:r>
         <w:rPr>
           <w:rStyle w:val="CommentReference"/>
           <w:rFonts w:eastAsia="Times New Roman"/>
         </w:rPr>
-        <w:commentReference w:id="18"/>
+        <w:commentReference w:id="27"/>
       </w:r>
       <w:r>
         <w:rPr>
@@ -12516,15 +12460,7 @@
           <w:sz w:val="24"/>
           <w:szCs w:val="24"/>
         </w:rPr>
-        <w:t>.</w:t>
-      </w:r>
-      <w:r>
-        <w:rPr>
-          <w:rFonts w:eastAsia="Times New Roman"/>
-          <w:sz w:val="24"/>
-          <w:szCs w:val="24"/>
-        </w:rPr>
-        <w:t xml:space="preserve"> The calculated SLD was determined by the calculating the sum of the volume-scaled atomic scattering lengths. XA</w:t>
+        <w:t>. The calculated SLD was determined by the calculating the sum of the volume-scaled atomic scattering lengths. XA</w:t>
       </w:r>
       <w:r>
         <w:rPr>
@@ -12540,7 +12476,7 @@
           <w:sz w:val="24"/>
           <w:szCs w:val="24"/>
         </w:rPr>
-        <w:t xml:space="preserve"> measurements were performed at the Advanced Light Source on beamline 4.0.2 at room temperature in a grazing </w:t>
+        <w:t xml:space="preserve"> measurements were performed at the Advanced Light Source on beamline 4.0.2 at room temperature in a grazing incidence (30°) geometry. Both fluorescence and electron yield (EY) modes were measured, but due to the </w:t>
       </w:r>
       <w:r>
         <w:rPr>
@@ -12549,7 +12485,7 @@
           <w:szCs w:val="24"/>
         </w:rPr>
         <w:lastRenderedPageBreak/>
-        <w:t>incidence (30°) geometry. Both fluorescence and electron yield (EY) modes were measured, but due to the capping layers no appreciable signal was measured in the EY mode. Magnetometry measurements were performed</w:t>
+        <w:t>capping layers no appreciable signal was measured in the EY mode. Magnetometry measurements were performed</w:t>
       </w:r>
       <w:r>
         <w:rPr>
@@ -12639,31 +12575,15 @@
           <w:sz w:val="24"/>
           <w:szCs w:val="24"/>
         </w:rPr>
-        <w:t>, the</w:t>
-      </w:r>
-      <w:r>
-        <w:rPr>
-          <w:rFonts w:eastAsia="Times New Roman"/>
-          <w:sz w:val="24"/>
-          <w:szCs w:val="24"/>
-        </w:rPr>
-        <w:t xml:space="preserve"> </w:t>
-      </w:r>
-      <w:r>
-        <w:rPr>
-          <w:rFonts w:eastAsia="Times New Roman"/>
-          <w:sz w:val="24"/>
-          <w:szCs w:val="24"/>
-        </w:rPr>
-        <w:t>superconducting</w:t>
-      </w:r>
-      <w:r>
-        <w:rPr>
-          <w:rFonts w:eastAsia="Times New Roman"/>
-          <w:sz w:val="24"/>
-          <w:szCs w:val="24"/>
-        </w:rPr>
-        <w:t xml:space="preserve"> </w:t>
+        <w:t xml:space="preserve">, the </w:t>
+      </w:r>
+      <w:r>
+        <w:rPr>
+          <w:rFonts w:eastAsia="Times New Roman"/>
+          <w:sz w:val="24"/>
+          <w:szCs w:val="24"/>
+        </w:rPr>
+        <w:t xml:space="preserve">superconducting </w:t>
       </w:r>
       <w:r>
         <w:rPr>
@@ -12761,15 +12681,7 @@
           <w:sz w:val="24"/>
           <w:szCs w:val="24"/>
         </w:rPr>
-        <w:t>an</w:t>
-      </w:r>
-      <w:r>
-        <w:rPr>
-          <w:rFonts w:eastAsia="Times New Roman"/>
-          <w:sz w:val="24"/>
-          <w:szCs w:val="24"/>
-        </w:rPr>
-        <w:t xml:space="preserve"> </w:t>
+        <w:t xml:space="preserve">an </w:t>
       </w:r>
       <w:r>
         <w:rPr>
@@ -12801,31 +12713,15 @@
           <w:sz w:val="24"/>
           <w:szCs w:val="24"/>
         </w:rPr>
-        <w:t xml:space="preserve"> </w:t>
-      </w:r>
-      <w:r>
-        <w:rPr>
-          <w:rFonts w:eastAsia="Times New Roman"/>
-          <w:sz w:val="24"/>
-          <w:szCs w:val="24"/>
-        </w:rPr>
-        <w:t>a</w:t>
-      </w:r>
-      <w:r>
-        <w:rPr>
-          <w:rFonts w:eastAsia="Times New Roman"/>
-          <w:sz w:val="24"/>
-          <w:szCs w:val="24"/>
-        </w:rPr>
-        <w:t xml:space="preserve"> </w:t>
-      </w:r>
-      <w:r>
-        <w:rPr>
-          <w:rFonts w:eastAsia="Times New Roman"/>
-          <w:sz w:val="24"/>
-          <w:szCs w:val="24"/>
-        </w:rPr>
-        <w:t>frequency of 173 Hz</w:t>
+        <w:t xml:space="preserve"> a</w:t>
+      </w:r>
+      <w:r>
+        <w:rPr>
+          <w:rFonts w:eastAsia="Times New Roman"/>
+          <w:sz w:val="24"/>
+          <w:szCs w:val="24"/>
+        </w:rPr>
+        <w:t xml:space="preserve"> frequency of 173 Hz</w:t>
       </w:r>
       <w:r>
         <w:rPr>
@@ -12960,6 +12856,32 @@
     <w:p>
       <w:pPr>
         <w:rPr>
+          <w:b/>
+          <w:sz w:val="24"/>
+          <w:szCs w:val="24"/>
+        </w:rPr>
+      </w:pPr>
+      <w:r>
+        <w:rPr>
+          <w:b/>
+          <w:sz w:val="24"/>
+          <w:szCs w:val="24"/>
+        </w:rPr>
+        <w:t>H2: Supplementary Materials</w:t>
+      </w:r>
+    </w:p>
+    <w:p>
+      <w:pPr>
+        <w:rPr>
+          <w:b/>
+          <w:sz w:val="24"/>
+          <w:szCs w:val="24"/>
+        </w:rPr>
+      </w:pPr>
+    </w:p>
+    <w:p>
+      <w:pPr>
+        <w:rPr>
           <w:rFonts w:eastAsia="Times New Roman"/>
           <w:b/>
           <w:bCs/>
@@ -12969,6 +12891,195 @@
         </w:rPr>
       </w:pPr>
       <w:r>
+        <w:rPr>
+          <w:b/>
+          <w:sz w:val="24"/>
+          <w:szCs w:val="24"/>
+        </w:rPr>
+        <w:t xml:space="preserve">Fig. S1. </w:t>
+      </w:r>
+      <w:bookmarkStart w:id="28" w:name="_Hlk527809570"/>
+      <w:r>
+        <w:rPr>
+          <w:b/>
+          <w:sz w:val="24"/>
+          <w:szCs w:val="24"/>
+        </w:rPr>
+        <w:t>Neutron reflectometry profiles</w:t>
+      </w:r>
+      <w:bookmarkEnd w:id="28"/>
+      <w:r>
+        <w:rPr>
+          <w:b/>
+          <w:sz w:val="24"/>
+          <w:szCs w:val="24"/>
+        </w:rPr>
+        <w:t xml:space="preserve">. </w:t>
+      </w:r>
+      <w:r>
+        <w:rPr>
+          <w:sz w:val="24"/>
+          <w:szCs w:val="24"/>
+        </w:rPr>
+        <w:t xml:space="preserve">Specular neutron </w:t>
+      </w:r>
+      <w:proofErr w:type="spellStart"/>
+      <w:r>
+        <w:rPr>
+          <w:sz w:val="24"/>
+          <w:szCs w:val="24"/>
+        </w:rPr>
+        <w:t>reflectivities</w:t>
+      </w:r>
+      <w:proofErr w:type="spellEnd"/>
+      <w:r>
+        <w:rPr>
+          <w:sz w:val="24"/>
+          <w:szCs w:val="24"/>
+        </w:rPr>
+        <w:t xml:space="preserve"> of the non-spin-flip channels (</w:t>
+      </w:r>
+      <m:oMath>
+        <m:r>
+          <w:rPr>
+            <w:rFonts w:ascii="Cambria Math" w:hAnsi="Cambria Math"/>
+            <w:sz w:val="24"/>
+            <w:szCs w:val="24"/>
+          </w:rPr>
+          <m:t>R++</m:t>
+        </m:r>
+      </m:oMath>
+      <w:r>
+        <w:rPr>
+          <w:sz w:val="24"/>
+          <w:szCs w:val="24"/>
+        </w:rPr>
+        <w:t xml:space="preserve"> and </w:t>
+      </w:r>
+      <m:oMath>
+        <m:r>
+          <w:rPr>
+            <w:rFonts w:ascii="Cambria Math" w:hAnsi="Cambria Math"/>
+            <w:sz w:val="24"/>
+            <w:szCs w:val="24"/>
+          </w:rPr>
+          <m:t>R--</m:t>
+        </m:r>
+      </m:oMath>
+      <w:r>
+        <w:rPr>
+          <w:sz w:val="24"/>
+          <w:szCs w:val="24"/>
+        </w:rPr>
+        <w:t xml:space="preserve">) shown as a function of scattering vector </w:t>
+      </w:r>
+      <m:oMath>
+        <m:sSub>
+          <m:sSubPr>
+            <m:ctrlPr>
+              <w:rPr>
+                <w:rFonts w:ascii="Cambria Math" w:hAnsi="Cambria Math"/>
+                <w:i/>
+                <w:sz w:val="24"/>
+                <w:szCs w:val="24"/>
+              </w:rPr>
+            </m:ctrlPr>
+          </m:sSubPr>
+          <m:e>
+            <m:r>
+              <w:rPr>
+                <w:rFonts w:ascii="Cambria Math" w:hAnsi="Cambria Math"/>
+                <w:sz w:val="24"/>
+                <w:szCs w:val="24"/>
+              </w:rPr>
+              <m:t>Q</m:t>
+            </m:r>
+          </m:e>
+          <m:sub>
+            <m:r>
+              <w:rPr>
+                <w:rFonts w:ascii="Cambria Math" w:hAnsi="Cambria Math"/>
+                <w:sz w:val="24"/>
+                <w:szCs w:val="24"/>
+              </w:rPr>
+              <m:t>Z</m:t>
+            </m:r>
+          </m:sub>
+        </m:sSub>
+      </m:oMath>
+      <w:r>
+        <w:rPr>
+          <w:sz w:val="24"/>
+          <w:szCs w:val="24"/>
+        </w:rPr>
+        <w:t xml:space="preserve"> for the as-grown (</w:t>
+      </w:r>
+      <w:r>
+        <w:rPr>
+          <w:b/>
+          <w:sz w:val="24"/>
+          <w:szCs w:val="24"/>
+        </w:rPr>
+        <w:t>A</w:t>
+      </w:r>
+      <w:r>
+        <w:rPr>
+          <w:sz w:val="24"/>
+          <w:szCs w:val="24"/>
+        </w:rPr>
+        <w:t>), Gd (3 nm) (</w:t>
+      </w:r>
+      <w:r>
+        <w:rPr>
+          <w:b/>
+          <w:sz w:val="24"/>
+          <w:szCs w:val="24"/>
+        </w:rPr>
+        <w:t>B</w:t>
+      </w:r>
+      <w:r>
+        <w:rPr>
+          <w:sz w:val="24"/>
+          <w:szCs w:val="24"/>
+        </w:rPr>
+        <w:t>), Gd (7 nm) (</w:t>
+      </w:r>
+      <w:r>
+        <w:rPr>
+          <w:b/>
+          <w:sz w:val="24"/>
+          <w:szCs w:val="24"/>
+        </w:rPr>
+        <w:t>C</w:t>
+      </w:r>
+      <w:r>
+        <w:rPr>
+          <w:sz w:val="24"/>
+          <w:szCs w:val="24"/>
+        </w:rPr>
+        <w:t>), and Gd (20 nm) (</w:t>
+      </w:r>
+      <w:r>
+        <w:rPr>
+          <w:b/>
+          <w:sz w:val="24"/>
+          <w:szCs w:val="24"/>
+        </w:rPr>
+        <w:t>D</w:t>
+      </w:r>
+      <w:r>
+        <w:rPr>
+          <w:sz w:val="24"/>
+          <w:szCs w:val="24"/>
+        </w:rPr>
+        <w:t>) samples. In all panels, symbols denote experimental data, with fits corresponding to the models from Fig. 4 of the main text shown as red and black lines.</w:t>
+      </w:r>
+      <w:r>
+        <w:rPr>
+          <w:b/>
+          <w:sz w:val="24"/>
+          <w:szCs w:val="24"/>
+        </w:rPr>
         <w:br w:type="page"/>
       </w:r>
     </w:p>
@@ -18061,15 +18172,7 @@
           <w:sz w:val="24"/>
           <w:szCs w:val="24"/>
         </w:rPr>
-        <w:t>,</w:t>
-      </w:r>
-      <w:r>
-        <w:rPr>
-          <w:rFonts w:eastAsia="Times New Roman"/>
-          <w:sz w:val="24"/>
-          <w:szCs w:val="24"/>
-        </w:rPr>
-        <w:t xml:space="preserve"> </w:t>
+        <w:t xml:space="preserve">, </w:t>
       </w:r>
       <w:r>
         <w:rPr>
@@ -18171,7 +18274,43 @@
           <w:sz w:val="24"/>
           <w:szCs w:val="24"/>
         </w:rPr>
-        <w:t>Polarized Neutron Reflectometry.</w:t>
+        <w:t xml:space="preserve">Polarized </w:t>
+      </w:r>
+      <w:r>
+        <w:rPr>
+          <w:rFonts w:eastAsia="Times New Roman"/>
+          <w:b/>
+          <w:sz w:val="24"/>
+          <w:szCs w:val="24"/>
+        </w:rPr>
+        <w:t>n</w:t>
+      </w:r>
+      <w:r>
+        <w:rPr>
+          <w:rFonts w:eastAsia="Times New Roman"/>
+          <w:b/>
+          <w:sz w:val="24"/>
+          <w:szCs w:val="24"/>
+        </w:rPr>
+        <w:t xml:space="preserve">eutron </w:t>
+      </w:r>
+      <w:r>
+        <w:rPr>
+          <w:rFonts w:eastAsia="Times New Roman"/>
+          <w:b/>
+          <w:sz w:val="24"/>
+          <w:szCs w:val="24"/>
+        </w:rPr>
+        <w:t>r</w:t>
+      </w:r>
+      <w:r>
+        <w:rPr>
+          <w:rFonts w:eastAsia="Times New Roman"/>
+          <w:b/>
+          <w:sz w:val="24"/>
+          <w:szCs w:val="24"/>
+        </w:rPr>
+        <w:t>eflectometry.</w:t>
       </w:r>
       <w:r>
         <w:rPr>
@@ -18610,7 +18749,43 @@
           <w:sz w:val="24"/>
           <w:szCs w:val="24"/>
         </w:rPr>
-        <w:t>X-ray Absorption Spectra.</w:t>
+        <w:t xml:space="preserve">X-ray </w:t>
+      </w:r>
+      <w:r>
+        <w:rPr>
+          <w:rFonts w:eastAsia="Times New Roman"/>
+          <w:b/>
+          <w:sz w:val="24"/>
+          <w:szCs w:val="24"/>
+        </w:rPr>
+        <w:t>a</w:t>
+      </w:r>
+      <w:r>
+        <w:rPr>
+          <w:rFonts w:eastAsia="Times New Roman"/>
+          <w:b/>
+          <w:sz w:val="24"/>
+          <w:szCs w:val="24"/>
+        </w:rPr>
+        <w:t xml:space="preserve">bsorption </w:t>
+      </w:r>
+      <w:r>
+        <w:rPr>
+          <w:rFonts w:eastAsia="Times New Roman"/>
+          <w:b/>
+          <w:sz w:val="24"/>
+          <w:szCs w:val="24"/>
+        </w:rPr>
+        <w:t>s</w:t>
+      </w:r>
+      <w:r>
+        <w:rPr>
+          <w:rFonts w:eastAsia="Times New Roman"/>
+          <w:b/>
+          <w:sz w:val="24"/>
+          <w:szCs w:val="24"/>
+        </w:rPr>
+        <w:t>pectra.</w:t>
       </w:r>
       <w:r>
         <w:rPr>
@@ -18744,8 +18919,8 @@
         </w:rPr>
         <w:lastRenderedPageBreak/>
         <w:drawing>
-          <wp:inline distT="0" distB="0" distL="0" distR="0" wp14:anchorId="66813862" wp14:editId="6F9DD5F9">
-            <wp:extent cx="4572000" cy="4992624"/>
+          <wp:inline distT="0" distB="0" distL="0" distR="0" wp14:anchorId="66813862" wp14:editId="21271260">
+            <wp:extent cx="4572000" cy="4991994"/>
             <wp:effectExtent l="0" t="0" r="0" b="0"/>
             <wp:docPr id="9" name="Picture 9"/>
             <wp:cNvGraphicFramePr>
@@ -18768,7 +18943,6 @@
                         </a:ext>
                       </a:extLst>
                     </a:blip>
-                    <a:srcRect/>
                     <a:stretch>
                       <a:fillRect/>
                     </a:stretch>
@@ -18776,7 +18950,7 @@
                   <pic:spPr bwMode="auto">
                     <a:xfrm>
                       <a:off x="0" y="0"/>
-                      <a:ext cx="4572000" cy="4992624"/>
+                      <a:ext cx="4572000" cy="4991994"/>
                     </a:xfrm>
                     <a:prstGeom prst="rect">
                       <a:avLst/>
@@ -18990,16 +19164,17 @@
         <w:spacing w:before="0"/>
         <w:ind w:left="0" w:firstLine="0"/>
       </w:pPr>
-      <w:commentRangeStart w:id="19"/>
+      <w:commentRangeStart w:id="29"/>
+      <w:commentRangeStart w:id="30"/>
       <w:r>
         <w:rPr>
           <w:noProof/>
         </w:rPr>
         <w:lastRenderedPageBreak/>
         <w:drawing>
-          <wp:inline distT="0" distB="0" distL="0" distR="0" wp14:anchorId="468176A9" wp14:editId="130ED410">
-            <wp:extent cx="4572000" cy="3648456"/>
-            <wp:effectExtent l="0" t="0" r="0" b="9525"/>
+          <wp:inline distT="0" distB="0" distL="0" distR="0" wp14:anchorId="468176A9" wp14:editId="1C1A0319">
+            <wp:extent cx="4571357" cy="3648456"/>
+            <wp:effectExtent l="0" t="0" r="1270" b="0"/>
             <wp:docPr id="11" name="Picture 11"/>
             <wp:cNvGraphicFramePr>
               <a:graphicFrameLocks xmlns:a="http://schemas.openxmlformats.org/drawingml/2006/main" noChangeAspect="1"/>
@@ -19028,7 +19203,7 @@
                   <pic:spPr bwMode="auto">
                     <a:xfrm>
                       <a:off x="0" y="0"/>
-                      <a:ext cx="4572000" cy="3648456"/>
+                      <a:ext cx="4571357" cy="3648456"/>
                     </a:xfrm>
                     <a:prstGeom prst="rect">
                       <a:avLst/>
@@ -19044,12 +19219,19 @@
           </wp:inline>
         </w:drawing>
       </w:r>
-      <w:commentRangeEnd w:id="19"/>
+      <w:commentRangeEnd w:id="29"/>
       <w:r>
         <w:rPr>
           <w:rStyle w:val="CommentReference"/>
         </w:rPr>
-        <w:commentReference w:id="19"/>
+        <w:commentReference w:id="29"/>
+      </w:r>
+      <w:commentRangeEnd w:id="30"/>
+      <w:r>
+        <w:rPr>
+          <w:rStyle w:val="CommentReference"/>
+        </w:rPr>
+        <w:commentReference w:id="30"/>
       </w:r>
     </w:p>
     <w:p>
@@ -19168,6 +19350,22 @@
     </w:p>
     <w:p>
       <w:pPr>
+        <w:rPr>
+          <w:rFonts w:eastAsia="Times New Roman"/>
+          <w:b/>
+          <w:sz w:val="24"/>
+          <w:szCs w:val="24"/>
+        </w:rPr>
+      </w:pPr>
+      <w:r>
+        <w:rPr>
+          <w:b/>
+        </w:rPr>
+        <w:br w:type="page"/>
+      </w:r>
+    </w:p>
+    <w:p>
+      <w:pPr>
         <w:pStyle w:val="Acknowledgement"/>
         <w:spacing w:before="0"/>
         <w:ind w:left="0" w:firstLine="0"/>
@@ -19175,11 +19373,104 @@
           <w:b/>
         </w:rPr>
       </w:pPr>
+      <w:r>
+        <w:rPr>
+          <w:b/>
+        </w:rPr>
+        <w:lastRenderedPageBreak/>
+        <w:t>Supplementary Materials</w:t>
+      </w:r>
+    </w:p>
+    <w:p>
+      <w:pPr>
+        <w:pStyle w:val="Acknowledgement"/>
+        <w:spacing w:before="0"/>
+        <w:ind w:left="0" w:firstLine="0"/>
+        <w:rPr>
+          <w:b/>
+        </w:rPr>
+      </w:pPr>
+    </w:p>
+    <w:p>
+      <w:pPr>
+        <w:pStyle w:val="Acknowledgement"/>
+        <w:spacing w:before="0"/>
+        <w:ind w:left="0" w:firstLine="0"/>
+        <w:rPr>
+          <w:b/>
+        </w:rPr>
+      </w:pPr>
+      <w:r>
+        <w:rPr>
+          <w:b/>
+          <w:noProof/>
+        </w:rPr>
+        <w:drawing>
+          <wp:inline distT="0" distB="0" distL="0" distR="0" wp14:anchorId="453AFA95" wp14:editId="641AE6E7">
+            <wp:extent cx="4561589" cy="4023360"/>
+            <wp:effectExtent l="0" t="0" r="0" b="0"/>
+            <wp:docPr id="2" name="Picture 2"/>
+            <wp:cNvGraphicFramePr>
+              <a:graphicFrameLocks xmlns:a="http://schemas.openxmlformats.org/drawingml/2006/main" noChangeAspect="1"/>
+            </wp:cNvGraphicFramePr>
+            <a:graphic xmlns:a="http://schemas.openxmlformats.org/drawingml/2006/main">
+              <a:graphicData uri="http://schemas.openxmlformats.org/drawingml/2006/picture">
+                <pic:pic xmlns:pic="http://schemas.openxmlformats.org/drawingml/2006/picture">
+                  <pic:nvPicPr>
+                    <pic:cNvPr id="0" name="Picture 1"/>
+                    <pic:cNvPicPr>
+                      <a:picLocks noChangeAspect="1" noChangeArrowheads="1"/>
+                    </pic:cNvPicPr>
+                  </pic:nvPicPr>
+                  <pic:blipFill>
+                    <a:blip r:embed="rId17" cstate="print">
+                      <a:extLst>
+                        <a:ext uri="{28A0092B-C50C-407E-A947-70E740481C1C}">
+                          <a14:useLocalDpi xmlns:a14="http://schemas.microsoft.com/office/drawing/2010/main" val="0"/>
+                        </a:ext>
+                      </a:extLst>
+                    </a:blip>
+                    <a:stretch>
+                      <a:fillRect/>
+                    </a:stretch>
+                  </pic:blipFill>
+                  <pic:spPr bwMode="auto">
+                    <a:xfrm>
+                      <a:off x="0" y="0"/>
+                      <a:ext cx="4561589" cy="4023360"/>
+                    </a:xfrm>
+                    <a:prstGeom prst="rect">
+                      <a:avLst/>
+                    </a:prstGeom>
+                    <a:noFill/>
+                    <a:ln>
+                      <a:noFill/>
+                    </a:ln>
+                  </pic:spPr>
+                </pic:pic>
+              </a:graphicData>
+            </a:graphic>
+          </wp:inline>
+        </w:drawing>
+      </w:r>
+    </w:p>
+    <w:p>
+      <w:pPr>
+        <w:pStyle w:val="Acknowledgement"/>
+        <w:spacing w:before="0"/>
+        <w:ind w:left="0" w:firstLine="0"/>
+      </w:pPr>
+      <w:r>
+        <w:rPr>
+          <w:b/>
+        </w:rPr>
+        <w:t>Fig. S1</w:t>
+      </w:r>
     </w:p>
     <w:sectPr>
-      <w:footerReference w:type="default" r:id="rId17"/>
-      <w:headerReference w:type="first" r:id="rId18"/>
-      <w:footerReference w:type="first" r:id="rId19"/>
+      <w:footerReference w:type="default" r:id="rId18"/>
+      <w:headerReference w:type="first" r:id="rId19"/>
+      <w:footerReference w:type="first" r:id="rId20"/>
       <w:pgSz w:w="12240" w:h="15840"/>
       <w:pgMar w:top="994" w:right="1987" w:bottom="806" w:left="806" w:header="432" w:footer="259" w:gutter="0"/>
       <w:lnNumType w:countBy="1" w:restart="continuous"/>
@@ -19209,7 +19500,7 @@
       </w:r>
     </w:p>
   </w:comment>
-  <w:comment w:id="4" w:author="Grutter, Alexander J. (Fed)" w:date="2018-10-18T15:27:00Z" w:initials="GAJ(">
+  <w:comment w:id="4" w:author="pdmurray" w:date="2018-10-20T11:14:00Z" w:initials="p">
     <w:p>
       <w:pPr>
         <w:pStyle w:val="CommentText"/>
@@ -19221,43 +19512,43 @@
         <w:annotationRef/>
       </w:r>
       <w:r>
-        <w:t>What does “crystallite size really mean in this context”? Also, I think we should instead say “crystal size along the growth axis” since the scans are (00L)</w:t>
+        <w:t xml:space="preserve">The uncertainty in </w:t>
+      </w:r>
+      <m:oMath>
+        <m:r>
+          <w:rPr>
+            <w:rFonts w:ascii="Cambria Math" w:hAnsi="Cambria Math"/>
+          </w:rPr>
+          <m:t>c</m:t>
+        </m:r>
+      </m:oMath>
+      <w:r>
+        <w:t xml:space="preserve"> from the fits to the YBCO and STO peaks is </w:t>
+      </w:r>
+      <m:oMath>
+        <m:r>
+          <w:rPr>
+            <w:rFonts w:ascii="Cambria Math" w:hAnsi="Cambria Math"/>
+          </w:rPr>
+          <m:t>&lt;0.001 Å.</m:t>
+        </m:r>
+      </m:oMath>
+      <w:r>
+        <w:t xml:space="preserve"> The measured STO lattice constant was 3.901 Å, compared to 3.905 Å expected for bulk.</w:t>
       </w:r>
     </w:p>
-  </w:comment>
-  <w:comment w:id="5" w:author="Grutter, Alexander J. (Fed)" w:date="2018-10-18T15:29:00Z" w:initials="GAJ(">
     <w:p>
       <w:pPr>
         <w:pStyle w:val="CommentText"/>
       </w:pPr>
-      <w:r>
-        <w:rPr>
-          <w:rStyle w:val="CommentReference"/>
-        </w:rPr>
-        <w:annotationRef/>
-      </w:r>
-      <w:r>
-        <w:t>Might want to use capital letters, since in the figure axis labels the “l” looks like “I” which could be confused with intensity</w:t>
-      </w:r>
     </w:p>
-  </w:comment>
-  <w:comment w:id="7" w:author="Grutter, Alexander J. (Fed)" w:date="2018-10-18T15:45:00Z" w:initials="GAJ(">
     <w:p>
       <w:pPr>
         <w:pStyle w:val="CommentText"/>
       </w:pPr>
-      <w:r>
-        <w:rPr>
-          <w:rStyle w:val="CommentReference"/>
-        </w:rPr>
-        <w:annotationRef/>
-      </w:r>
-      <w:r>
-        <w:t>I would be quantitative here.</w:t>
-      </w:r>
     </w:p>
   </w:comment>
-  <w:comment w:id="8" w:author="Chopdekar, Rajesh Vilas" w:date="2018-10-15T16:04:00Z" w:initials="CRV">
+  <w:comment w:id="5" w:author="Grutter, Alexander J. (Fed)" w:date="2018-10-18T15:27:00Z" w:initials="GAJ(">
     <w:p>
       <w:pPr>
         <w:pStyle w:val="CommentText"/>
@@ -19269,11 +19560,11 @@
         <w:annotationRef/>
       </w:r>
       <w:r>
-        <w:t>Is it worth it to have another panel in Figure 2 that directly shows the change in resistive and magnetic Tc (and transition width) as a function of Gd thickness to emphasize the heterogeneous nature of the measurements?</w:t>
+        <w:t>What does “crystallite size really mean in this context”? Also, I think we should instead say “crystal size along the growth axis” since the scans are (00L)</w:t>
       </w:r>
     </w:p>
   </w:comment>
-  <w:comment w:id="11" w:author="Grutter, Alexander J. (Fed)" w:date="2018-10-18T16:51:00Z" w:initials="GAJ(">
+  <w:comment w:id="6" w:author="pdmurray" w:date="2018-10-20T13:41:00Z" w:initials="p">
     <w:p>
       <w:pPr>
         <w:pStyle w:val="CommentText"/>
@@ -19285,14 +19576,11 @@
         <w:annotationRef/>
       </w:r>
       <w:r>
-        <w:t>Y-123? Isn’t optimal Y-237?</w:t>
-      </w:r>
-      <w:r>
-        <w:t xml:space="preserve"> Maybe I don’t understand this notation…</w:t>
+        <w:t>We used the Scherrer equation to get these numbers, so these are the mean sizes of the crystalline domains.</w:t>
       </w:r>
     </w:p>
   </w:comment>
-  <w:comment w:id="12" w:author="" w:date="2018-10-16T00:32:00Z" w:initials="IS">
+  <w:comment w:id="7" w:author="Grutter, Alexander J. (Fed)" w:date="2018-10-18T15:29:00Z" w:initials="GAJ(">
     <w:p>
       <w:pPr>
         <w:pStyle w:val="CommentText"/>
@@ -19304,50 +19592,11 @@
         <w:annotationRef/>
       </w:r>
       <w:r>
-        <w:t xml:space="preserve">A reference should included here:  </w:t>
-      </w:r>
-      <w:r>
-        <w:rPr>
-          <w:i/>
-          <w:lang w:val="en-GB"/>
-        </w:rPr>
-        <w:t>“Emerging diluted ferromagnetism in high Tc sueprconductors driven by point defect clusters”.</w:t>
-      </w:r>
-      <w:r>
-        <w:rPr>
-          <w:lang w:val="en-GB"/>
-        </w:rPr>
-        <w:t xml:space="preserve"> J. Gazquez, R. Guzman, R. Mishra, E. Bartolomé, J. Salafranca, C. Magen, M. Varela, M. Coll, A. Palau, S. M. Vallvidares, P. Gargiani, E. Pellegrin, J. Herrero-Martin, S. J. Pennycook, S. T. Pantelides, T. Puig, X. Obradors, </w:t>
-      </w:r>
-      <w:r>
-        <w:rPr>
-          <w:u w:val="single"/>
-          <w:lang w:val="en-GB"/>
-        </w:rPr>
-        <w:t>Advanced Science</w:t>
-      </w:r>
-      <w:r>
-        <w:rPr>
-          <w:lang w:val="en-GB"/>
-        </w:rPr>
-        <w:t xml:space="preserve"> </w:t>
-      </w:r>
-      <w:r>
-        <w:rPr>
-          <w:b/>
-          <w:lang w:val="en-GB"/>
-        </w:rPr>
-        <w:t>3</w:t>
-      </w:r>
-      <w:r>
-        <w:rPr>
-          <w:lang w:val="en-GB"/>
-        </w:rPr>
-        <w:t>, 1500295 (2016).</w:t>
+        <w:t>Might want to use capital letters, since in the figure axis labels the “l” looks like “I” which could be confused with intensity</w:t>
       </w:r>
     </w:p>
   </w:comment>
-  <w:comment w:id="13" w:author="Grutter, Alexander J. (Fed)" w:date="2018-10-18T16:52:00Z" w:initials="GAJ(">
+  <w:comment w:id="8" w:author="pdmurray" w:date="2018-10-20T13:49:00Z" w:initials="p">
     <w:p>
       <w:pPr>
         <w:pStyle w:val="CommentText"/>
@@ -19359,11 +19608,11 @@
         <w:annotationRef/>
       </w:r>
       <w:r>
-        <w:t>Qualitative or quantitative? I think the XRD does not show nearly as much expansion as the PNR… what about TEM?</w:t>
+        <w:t>I switched to capital letters in the figures and the text for clarity.</w:t>
       </w:r>
     </w:p>
   </w:comment>
-  <w:comment w:id="15" w:author="Grutter, Alexander J. (Fed)" w:date="2018-10-18T16:54:00Z" w:initials="GAJ(">
+  <w:comment w:id="10" w:author="Grutter, Alexander J. (Fed)" w:date="2018-10-18T15:45:00Z" w:initials="GAJ(">
     <w:p>
       <w:pPr>
         <w:pStyle w:val="CommentText"/>
@@ -19375,11 +19624,255 @@
         <w:annotationRef/>
       </w:r>
       <w:r>
-        <w:t>This seems a little long-range to me. I would confirm with Elke</w:t>
+        <w:t>I would be quantitative here.</w:t>
       </w:r>
     </w:p>
   </w:comment>
-  <w:comment w:id="16" w:author="Chopdekar, Rajesh Vilas" w:date="2018-10-15T15:13:00Z" w:initials="CRV">
+  <w:comment w:id="11" w:author="pdmurray" w:date="2018-10-20T14:41:00Z" w:initials="p">
+    <w:p>
+      <w:pPr>
+        <w:pStyle w:val="CommentText"/>
+      </w:pPr>
+      <w:r>
+        <w:rPr>
+          <w:rStyle w:val="CommentReference"/>
+        </w:rPr>
+        <w:annotationRef/>
+      </w:r>
+      <w:r>
+        <w:t>Added values of the transition temperatures.</w:t>
+      </w:r>
+    </w:p>
+  </w:comment>
+  <w:comment w:id="12" w:author="Chopdekar, Rajesh Vilas" w:date="2018-10-15T16:04:00Z" w:initials="CRV">
+    <w:p>
+      <w:pPr>
+        <w:pStyle w:val="CommentText"/>
+      </w:pPr>
+      <w:r>
+        <w:rPr>
+          <w:rStyle w:val="CommentReference"/>
+        </w:rPr>
+        <w:annotationRef/>
+      </w:r>
+      <w:r>
+        <w:t>Is it worth it to have another panel in Figure 2 that directly shows the change in resistive and magnetic Tc (and transition width) as a function of Gd thickness to emphasize the heterogeneous nature of the measurements?</w:t>
+      </w:r>
+    </w:p>
+  </w:comment>
+  <w:comment w:id="13" w:author="pdmurray" w:date="2018-10-20T14:41:00Z" w:initials="p">
+    <w:p>
+      <w:pPr>
+        <w:pStyle w:val="CommentText"/>
+      </w:pPr>
+      <w:r>
+        <w:rPr>
+          <w:rStyle w:val="CommentReference"/>
+        </w:rPr>
+        <w:annotationRef/>
+      </w:r>
+      <w:r>
+        <w:t xml:space="preserve">I tried adding another panel, see fig. 2. </w:t>
+      </w:r>
+      <w:r>
+        <w:t xml:space="preserve">I’m not convinced it adds to the understanding of the reader, </w:t>
+      </w:r>
+      <w:r>
+        <w:t>however.</w:t>
+      </w:r>
+      <w:bookmarkStart w:id="14" w:name="_GoBack"/>
+      <w:bookmarkEnd w:id="14"/>
+    </w:p>
+  </w:comment>
+  <w:comment w:id="16" w:author="Grutter, Alexander J. (Fed)" w:date="2018-10-18T16:51:00Z" w:initials="GAJ(">
+    <w:p>
+      <w:pPr>
+        <w:pStyle w:val="CommentText"/>
+      </w:pPr>
+      <w:r>
+        <w:rPr>
+          <w:rStyle w:val="CommentReference"/>
+        </w:rPr>
+        <w:annotationRef/>
+      </w:r>
+      <w:r>
+        <w:t>Y-123? Isn’t optimal Y-237? Maybe I don’t understand this notation…</w:t>
+      </w:r>
+    </w:p>
+  </w:comment>
+  <w:comment w:id="17" w:author="pdmurray" w:date="2018-10-20T13:51:00Z" w:initials="p">
+    <w:p>
+      <w:pPr>
+        <w:pStyle w:val="CommentText"/>
+      </w:pPr>
+      <w:r>
+        <w:rPr>
+          <w:rStyle w:val="CommentReference"/>
+        </w:rPr>
+        <w:annotationRef/>
+      </w:r>
+      <w:r>
+        <w:t xml:space="preserve">These numbers denote </w:t>
+      </w:r>
+      <w:r>
+        <w:rPr>
+          <w:i/>
+        </w:rPr>
+        <w:t>cation</w:t>
+      </w:r>
+      <w:r>
+        <w:t xml:space="preserve"> stoichiometry, i.e. Y-123 means the ratios of Y:</w:t>
+      </w:r>
+      <w:proofErr w:type="gramStart"/>
+      <w:r>
+        <w:t>Ba:Cu</w:t>
+      </w:r>
+      <w:proofErr w:type="gramEnd"/>
+      <w:r>
+        <w:t xml:space="preserve"> are 1:2:3.</w:t>
+      </w:r>
+    </w:p>
+  </w:comment>
+  <w:comment w:id="18" w:author="" w:date="2018-10-16T00:32:00Z" w:initials="IS">
+    <w:p>
+      <w:pPr>
+        <w:pStyle w:val="CommentText"/>
+      </w:pPr>
+      <w:r>
+        <w:rPr>
+          <w:rStyle w:val="CommentReference"/>
+        </w:rPr>
+        <w:annotationRef/>
+      </w:r>
+      <w:r>
+        <w:t xml:space="preserve">A reference should </w:t>
+      </w:r>
+      <w:proofErr w:type="spellStart"/>
+      <w:r>
+        <w:t>included</w:t>
+      </w:r>
+      <w:proofErr w:type="spellEnd"/>
+      <w:r>
+        <w:t xml:space="preserve"> here</w:t>
+      </w:r>
+      <w:proofErr w:type="gramStart"/>
+      <w:r>
+        <w:t xml:space="preserve">:  </w:t>
+      </w:r>
+      <w:r>
+        <w:rPr>
+          <w:i/>
+          <w:lang w:val="en-GB"/>
+        </w:rPr>
+        <w:t>“</w:t>
+      </w:r>
+      <w:proofErr w:type="gramEnd"/>
+      <w:r>
+        <w:rPr>
+          <w:i/>
+          <w:lang w:val="en-GB"/>
+        </w:rPr>
+        <w:t>Emerging diluted ferromagnetism in high Tc sueprconductors driven by point defect clusters”.</w:t>
+      </w:r>
+      <w:r>
+        <w:rPr>
+          <w:lang w:val="en-GB"/>
+        </w:rPr>
+        <w:t xml:space="preserve"> J. Gazquez, R. Guzman, R. Mishra, E. Bartolomé, J. Salafranca, C. Magen, M. Varela, M. Coll, A. Palau, S. M. Vallvidares, P. Gargiani, E. Pellegrin, J. Herrero-Martin, S. J. Pennycook, S. T. Pantelides, T. Puig, X. Obradors, </w:t>
+      </w:r>
+      <w:r>
+        <w:rPr>
+          <w:u w:val="single"/>
+          <w:lang w:val="en-GB"/>
+        </w:rPr>
+        <w:t>Advanced Science</w:t>
+      </w:r>
+      <w:r>
+        <w:rPr>
+          <w:lang w:val="en-GB"/>
+        </w:rPr>
+        <w:t xml:space="preserve"> </w:t>
+      </w:r>
+      <w:r>
+        <w:rPr>
+          <w:b/>
+          <w:lang w:val="en-GB"/>
+        </w:rPr>
+        <w:t>3</w:t>
+      </w:r>
+      <w:r>
+        <w:rPr>
+          <w:lang w:val="en-GB"/>
+        </w:rPr>
+        <w:t>, 1500295 (2016).</w:t>
+      </w:r>
+    </w:p>
+  </w:comment>
+  <w:comment w:id="19" w:author="pdmurray" w:date="2018-10-20T13:51:00Z" w:initials="p">
+    <w:p>
+      <w:pPr>
+        <w:pStyle w:val="CommentText"/>
+      </w:pPr>
+      <w:r>
+        <w:rPr>
+          <w:rStyle w:val="CommentReference"/>
+        </w:rPr>
+        <w:annotationRef/>
+      </w:r>
+      <w:r>
+        <w:t>Added this reference.</w:t>
+      </w:r>
+    </w:p>
+  </w:comment>
+  <w:comment w:id="20" w:author="Grutter, Alexander J. (Fed)" w:date="2018-10-18T16:52:00Z" w:initials="GAJ(">
+    <w:p>
+      <w:pPr>
+        <w:pStyle w:val="CommentText"/>
+      </w:pPr>
+      <w:r>
+        <w:rPr>
+          <w:rStyle w:val="CommentReference"/>
+        </w:rPr>
+        <w:annotationRef/>
+      </w:r>
+      <w:r>
+        <w:t>Qualitative or quantitative? I think the XRD does not show nearly as much expansion as the PNR… what about TEM?</w:t>
+      </w:r>
+    </w:p>
+  </w:comment>
+  <w:comment w:id="21" w:author="pdmurray" w:date="2018-10-20T13:52:00Z" w:initials="p">
+    <w:p>
+      <w:pPr>
+        <w:pStyle w:val="CommentText"/>
+      </w:pPr>
+      <w:r>
+        <w:rPr>
+          <w:rStyle w:val="CommentReference"/>
+        </w:rPr>
+        <w:annotationRef/>
+      </w:r>
+      <w:r>
+        <w:t>This is in qualitative agreement with the trend observed in XRD. We don’t have TEM images of the entire film thicknesses, so we can’t actually compare.</w:t>
+      </w:r>
+    </w:p>
+  </w:comment>
+  <w:comment w:id="23" w:author="Grutter, Alexander J. (Fed)" w:date="2018-10-18T16:54:00Z" w:initials="GAJ(">
+    <w:p>
+      <w:pPr>
+        <w:pStyle w:val="CommentText"/>
+      </w:pPr>
+      <w:r>
+        <w:rPr>
+          <w:rStyle w:val="CommentReference"/>
+        </w:rPr>
+        <w:annotationRef/>
+      </w:r>
+      <w:r>
+        <w:t>This seems a little long-range to me. I would confirm with Elke</w:t>
+      </w:r>
+    </w:p>
+  </w:comment>
+  <w:comment w:id="24" w:author="Chopdekar, Rajesh Vilas" w:date="2018-10-15T15:13:00Z" w:initials="CRV">
     <w:p>
       <w:pPr>
         <w:pStyle w:val="CommentText"/>
@@ -19417,7 +19910,7 @@
       </w:r>
     </w:p>
   </w:comment>
-  <w:comment w:id="18" w:author="Grutter, Alexander J. (Fed)" w:date="2018-10-18T16:57:00Z" w:initials="GAJ(">
+  <w:comment w:id="25" w:author="pdmurray" w:date="2018-10-20T13:54:00Z" w:initials="p">
     <w:p>
       <w:pPr>
         <w:pStyle w:val="CommentText"/>
@@ -19429,14 +19922,11 @@
         <w:annotationRef/>
       </w:r>
       <w:r>
-        <w:t xml:space="preserve">PBR and MAGIK have </w:t>
-      </w:r>
-      <w:r>
-        <w:t>different wavelengths</w:t>
+        <w:t>I added several sentences addressing this, as well as the suggested reference.</w:t>
       </w:r>
     </w:p>
   </w:comment>
-  <w:comment w:id="19" w:author="Grutter, Alexander J. (Fed)" w:date="2018-10-18T17:04:00Z" w:initials="GAJ(">
+  <w:comment w:id="27" w:author="Grutter, Alexander J. (Fed)" w:date="2018-10-18T16:57:00Z" w:initials="GAJ(">
     <w:p>
       <w:pPr>
         <w:pStyle w:val="CommentText"/>
@@ -19448,13 +19938,39 @@
         <w:annotationRef/>
       </w:r>
       <w:r>
-        <w:t xml:space="preserve">I would be really surprised if we do not get questions from the referee about how massive this vertical expansion is. How well does it correspond to the </w:t>
-      </w:r>
-      <w:r>
-        <w:t xml:space="preserve">peak shifts in </w:t>
-      </w:r>
-      <w:r>
-        <w:t>XRD?</w:t>
+        <w:t>PBR and MAGIK have different wavelengths</w:t>
+      </w:r>
+    </w:p>
+  </w:comment>
+  <w:comment w:id="29" w:author="Grutter, Alexander J. (Fed)" w:date="2018-10-18T17:04:00Z" w:initials="GAJ(">
+    <w:p>
+      <w:pPr>
+        <w:pStyle w:val="CommentText"/>
+      </w:pPr>
+      <w:r>
+        <w:rPr>
+          <w:rStyle w:val="CommentReference"/>
+        </w:rPr>
+        <w:annotationRef/>
+      </w:r>
+      <w:r>
+        <w:t>I would be really surprised if we do not get questions from the referee about how massive this vertical expansion is. How well does it correspond to the peak shifts in XRD?</w:t>
+      </w:r>
+    </w:p>
+  </w:comment>
+  <w:comment w:id="30" w:author="pdmurray" w:date="2018-10-20T13:54:00Z" w:initials="p">
+    <w:p>
+      <w:pPr>
+        <w:pStyle w:val="CommentText"/>
+      </w:pPr>
+      <w:r>
+        <w:rPr>
+          <w:rStyle w:val="CommentReference"/>
+        </w:rPr>
+        <w:annotationRef/>
+      </w:r>
+      <w:r>
+        <w:t>The lattice expansion observed in XRD cannot explain the magnitude of this expansion. The company we bought the YBCO films from (MTI Corp.) quotes a 10% uncertainty in the thickness, so that may be able to partly explain this variation.</w:t>
       </w:r>
     </w:p>
   </w:comment>
@@ -19464,34 +19980,53 @@
 <file path=word/commentsExtended.xml><?xml version="1.0" encoding="utf-8"?>
 <w15:commentsEx xmlns:wpc="http://schemas.microsoft.com/office/word/2010/wordprocessingCanvas" xmlns:cx="http://schemas.microsoft.com/office/drawing/2014/chartex" xmlns:cx1="http://schemas.microsoft.com/office/drawing/2015/9/8/chartex" xmlns:cx2="http://schemas.microsoft.com/office/drawing/2015/10/21/chartex" xmlns:cx3="http://schemas.microsoft.com/office/drawing/2016/5/9/chartex" xmlns:cx4="http://schemas.microsoft.com/office/drawing/2016/5/10/chartex" xmlns:cx5="http://schemas.microsoft.com/office/drawing/2016/5/11/chartex" xmlns:cx6="http://schemas.microsoft.com/office/drawing/2016/5/12/chartex" xmlns:cx7="http://schemas.microsoft.com/office/drawing/2016/5/13/chartex" xmlns:cx8="http://schemas.microsoft.com/office/drawing/2016/5/14/chartex" xmlns:mc="http://schemas.openxmlformats.org/markup-compatibility/2006" xmlns:aink="http://schemas.microsoft.com/office/drawing/2016/ink" xmlns:am3d="http://schemas.microsoft.com/office/drawing/2017/model3d" xmlns:o="urn:schemas-microsoft-com:office:office" xmlns:r="http://schemas.openxmlformats.org/officeDocument/2006/relationships" xmlns:m="http://schemas.openxmlformats.org/officeDocument/2006/math" xmlns:v="urn:schemas-microsoft-com:vml" xmlns:wp14="http://schemas.microsoft.com/office/word/2010/wordprocessingDrawing" xmlns:wp="http://schemas.openxmlformats.org/drawingml/2006/wordprocessingDrawing" xmlns:w10="urn:schemas-microsoft-com:office:word" xmlns:w="http://schemas.openxmlformats.org/wordprocessingml/2006/main" xmlns:w14="http://schemas.microsoft.com/office/word/2010/wordml" xmlns:w15="http://schemas.microsoft.com/office/word/2012/wordml" xmlns:w16cid="http://schemas.microsoft.com/office/word/2016/wordml/cid" xmlns:w16se="http://schemas.microsoft.com/office/word/2015/wordml/symex" xmlns:wpg="http://schemas.microsoft.com/office/word/2010/wordprocessingGroup" xmlns:wpi="http://schemas.microsoft.com/office/word/2010/wordprocessingInk" xmlns:wne="http://schemas.microsoft.com/office/word/2006/wordml" xmlns:wps="http://schemas.microsoft.com/office/word/2010/wordprocessingShape" mc:Ignorable="w14 w15 w16se w16cid wp14">
   <w15:commentEx w15:paraId="2B14BBC9" w15:done="0"/>
+  <w15:commentEx w15:paraId="6A6B80FC" w15:paraIdParent="2B14BBC9" w15:done="0"/>
   <w15:commentEx w15:paraId="39CB61A6" w15:done="0"/>
+  <w15:commentEx w15:paraId="1DC7778E" w15:paraIdParent="39CB61A6" w15:done="0"/>
   <w15:commentEx w15:paraId="46CE86F4" w15:done="0"/>
+  <w15:commentEx w15:paraId="54DF1771" w15:paraIdParent="46CE86F4" w15:done="0"/>
   <w15:commentEx w15:paraId="4806A54F" w15:done="0"/>
+  <w15:commentEx w15:paraId="7CDAFF8E" w15:paraIdParent="4806A54F" w15:done="0"/>
   <w15:commentEx w15:paraId="22C99A30" w15:done="0"/>
+  <w15:commentEx w15:paraId="2076FF31" w15:paraIdParent="22C99A30" w15:done="0"/>
   <w15:commentEx w15:paraId="3EAE9D4E" w15:done="0"/>
+  <w15:commentEx w15:paraId="55668480" w15:paraIdParent="3EAE9D4E" w15:done="0"/>
   <w15:commentEx w15:paraId="252F9F15" w15:done="0"/>
+  <w15:commentEx w15:paraId="3AE9BB4E" w15:paraIdParent="252F9F15" w15:done="0"/>
   <w15:commentEx w15:paraId="5C8E6701" w15:done="0"/>
+  <w15:commentEx w15:paraId="1E3320CE" w15:paraIdParent="5C8E6701" w15:done="0"/>
   <w15:commentEx w15:paraId="1675A01D" w15:done="0"/>
   <w15:commentEx w15:paraId="7554F948" w15:done="0"/>
+  <w15:commentEx w15:paraId="270B5EC3" w15:paraIdParent="7554F948" w15:done="0"/>
   <w15:commentEx w15:paraId="28A180DE" w15:done="0"/>
   <w15:commentEx w15:paraId="3433766B" w15:done="0"/>
+  <w15:commentEx w15:paraId="34D90074" w15:paraIdParent="3433766B" w15:done="0"/>
 </w15:commentsEx>
 </file>
 
 <file path=word/commentsIds.xml><?xml version="1.0" encoding="utf-8"?>
 <w16cid:commentsIds xmlns:wpc="http://schemas.microsoft.com/office/word/2010/wordprocessingCanvas" xmlns:cx="http://schemas.microsoft.com/office/drawing/2014/chartex" xmlns:cx1="http://schemas.microsoft.com/office/drawing/2015/9/8/chartex" xmlns:cx2="http://schemas.microsoft.com/office/drawing/2015/10/21/chartex" xmlns:cx3="http://schemas.microsoft.com/office/drawing/2016/5/9/chartex" xmlns:cx4="http://schemas.microsoft.com/office/drawing/2016/5/10/chartex" xmlns:cx5="http://schemas.microsoft.com/office/drawing/2016/5/11/chartex" xmlns:cx6="http://schemas.microsoft.com/office/drawing/2016/5/12/chartex" xmlns:cx7="http://schemas.microsoft.com/office/drawing/2016/5/13/chartex" xmlns:cx8="http://schemas.microsoft.com/office/drawing/2016/5/14/chartex" xmlns:mc="http://schemas.openxmlformats.org/markup-compatibility/2006" xmlns:aink="http://schemas.microsoft.com/office/drawing/2016/ink" xmlns:am3d="http://schemas.microsoft.com/office/drawing/2017/model3d" xmlns:o="urn:schemas-microsoft-com:office:office" xmlns:r="http://schemas.openxmlformats.org/officeDocument/2006/relationships" xmlns:m="http://schemas.openxmlformats.org/officeDocument/2006/math" xmlns:v="urn:schemas-microsoft-com:vml" xmlns:wp14="http://schemas.microsoft.com/office/word/2010/wordprocessingDrawing" xmlns:wp="http://schemas.openxmlformats.org/drawingml/2006/wordprocessingDrawing" xmlns:w10="urn:schemas-microsoft-com:office:word" xmlns:w="http://schemas.openxmlformats.org/wordprocessingml/2006/main" xmlns:w14="http://schemas.microsoft.com/office/word/2010/wordml" xmlns:w15="http://schemas.microsoft.com/office/word/2012/wordml" xmlns:w16cid="http://schemas.microsoft.com/office/word/2016/wordml/cid" xmlns:w16se="http://schemas.microsoft.com/office/word/2015/wordml/symex" xmlns:wpg="http://schemas.microsoft.com/office/word/2010/wordprocessingGroup" xmlns:wpi="http://schemas.microsoft.com/office/word/2010/wordprocessingInk" xmlns:wne="http://schemas.microsoft.com/office/word/2006/wordml" xmlns:wps="http://schemas.microsoft.com/office/word/2010/wordprocessingShape" mc:Ignorable="w14 w15 w16se w16cid wp14">
   <w16cid:commentId w16cid:paraId="2B14BBC9" w16cid:durableId="1F732459"/>
+  <w16cid:commentId w16cid:paraId="6A6B80FC" w16cid:durableId="1F758C90"/>
   <w16cid:commentId w16cid:paraId="39CB61A6" w16cid:durableId="1F7324D4"/>
-  <w16cid:commentId w16cid:paraId="46CE86F4" w16cid:durableId="1F732556"/>
+  <w16cid:commentId w16cid:paraId="1DC7778E" w16cid:durableId="1F75AF0A"/>
+  <w16cid:commentId w16cid:paraId="54DF1771" w16cid:durableId="1F75B0F3"/>
   <w16cid:commentId w16cid:paraId="4806A54F" w16cid:durableId="1F73292F"/>
+  <w16cid:commentId w16cid:paraId="7CDAFF8E" w16cid:durableId="1F75BCFE"/>
   <w16cid:commentId w16cid:paraId="22C99A30" w16cid:durableId="1F705EFB"/>
+  <w16cid:commentId w16cid:paraId="2076FF31" w16cid:durableId="1F75BD14"/>
   <w16cid:commentId w16cid:paraId="3EAE9D4E" w16cid:durableId="1F7338AC"/>
+  <w16cid:commentId w16cid:paraId="55668480" w16cid:durableId="1F75B16A"/>
   <w16cid:commentId w16cid:paraId="252F9F15" w16cid:durableId="1F710384"/>
+  <w16cid:commentId w16cid:paraId="3AE9BB4E" w16cid:durableId="1F75B161"/>
   <w16cid:commentId w16cid:paraId="5C8E6701" w16cid:durableId="1F7338E9"/>
+  <w16cid:commentId w16cid:paraId="1E3320CE" w16cid:durableId="1F75B199"/>
   <w16cid:commentId w16cid:paraId="1675A01D" w16cid:durableId="1F73394A"/>
   <w16cid:commentId w16cid:paraId="7554F948" w16cid:durableId="1F705EFC"/>
+  <w16cid:commentId w16cid:paraId="270B5EC3" w16cid:durableId="1F75B1F8"/>
   <w16cid:commentId w16cid:paraId="28A180DE" w16cid:durableId="1F733A05"/>
   <w16cid:commentId w16cid:paraId="3433766B" w16cid:durableId="1F733BAF"/>
+  <w16cid:commentId w16cid:paraId="34D90074" w16cid:durableId="1F75B233"/>
 </w16cid:commentsIds>
 </file>
 
@@ -19559,28 +20094,7 @@
         <w:sz w:val="18"/>
         <w:szCs w:val="18"/>
       </w:rPr>
-      <w:t xml:space="preserve">                                               </w:t>
-    </w:r>
-    <w:r>
-      <w:rPr>
-        <w:sz w:val="18"/>
-        <w:szCs w:val="18"/>
-      </w:rPr>
-      <w:t xml:space="preserve">                       </w:t>
-    </w:r>
-    <w:r>
-      <w:rPr>
-        <w:sz w:val="18"/>
-        <w:szCs w:val="18"/>
-      </w:rPr>
-      <w:t xml:space="preserve">Manuscript Template                                                                           </w:t>
-    </w:r>
-    <w:r>
-      <w:rPr>
-        <w:sz w:val="18"/>
-        <w:szCs w:val="18"/>
-      </w:rPr>
-      <w:t xml:space="preserve">                                     </w:t>
+      <w:t xml:space="preserve">                                                                      Manuscript Template                                                                                                                </w:t>
     </w:r>
     <w:r>
       <w:rPr>
@@ -19739,28 +20253,7 @@
         <w:sz w:val="18"/>
         <w:szCs w:val="18"/>
       </w:rPr>
-      <w:t xml:space="preserve">                                               </w:t>
-    </w:r>
-    <w:r>
-      <w:rPr>
-        <w:sz w:val="18"/>
-        <w:szCs w:val="18"/>
-      </w:rPr>
-      <w:t xml:space="preserve">                       </w:t>
-    </w:r>
-    <w:r>
-      <w:rPr>
-        <w:sz w:val="18"/>
-        <w:szCs w:val="18"/>
-      </w:rPr>
-      <w:t xml:space="preserve">Manuscript Template                                                                                           </w:t>
-    </w:r>
-    <w:r>
-      <w:rPr>
-        <w:sz w:val="18"/>
-        <w:szCs w:val="18"/>
-      </w:rPr>
-      <w:t xml:space="preserve">                                             </w:t>
+      <w:t xml:space="preserve">                                                                      Manuscript Template                                                                                                                                        </w:t>
     </w:r>
     <w:r>
       <w:rPr>
@@ -21322,6 +21815,9 @@
 <w15:people xmlns:wpc="http://schemas.microsoft.com/office/word/2010/wordprocessingCanvas" xmlns:cx="http://schemas.microsoft.com/office/drawing/2014/chartex" xmlns:cx1="http://schemas.microsoft.com/office/drawing/2015/9/8/chartex" xmlns:cx2="http://schemas.microsoft.com/office/drawing/2015/10/21/chartex" xmlns:cx3="http://schemas.microsoft.com/office/drawing/2016/5/9/chartex" xmlns:cx4="http://schemas.microsoft.com/office/drawing/2016/5/10/chartex" xmlns:cx5="http://schemas.microsoft.com/office/drawing/2016/5/11/chartex" xmlns:cx6="http://schemas.microsoft.com/office/drawing/2016/5/12/chartex" xmlns:cx7="http://schemas.microsoft.com/office/drawing/2016/5/13/chartex" xmlns:cx8="http://schemas.microsoft.com/office/drawing/2016/5/14/chartex" xmlns:mc="http://schemas.openxmlformats.org/markup-compatibility/2006" xmlns:aink="http://schemas.microsoft.com/office/drawing/2016/ink" xmlns:am3d="http://schemas.microsoft.com/office/drawing/2017/model3d" xmlns:o="urn:schemas-microsoft-com:office:office" xmlns:r="http://schemas.openxmlformats.org/officeDocument/2006/relationships" xmlns:m="http://schemas.openxmlformats.org/officeDocument/2006/math" xmlns:v="urn:schemas-microsoft-com:vml" xmlns:wp14="http://schemas.microsoft.com/office/word/2010/wordprocessingDrawing" xmlns:wp="http://schemas.openxmlformats.org/drawingml/2006/wordprocessingDrawing" xmlns:w10="urn:schemas-microsoft-com:office:word" xmlns:w="http://schemas.openxmlformats.org/wordprocessingml/2006/main" xmlns:w14="http://schemas.microsoft.com/office/word/2010/wordml" xmlns:w15="http://schemas.microsoft.com/office/word/2012/wordml" xmlns:w16cid="http://schemas.microsoft.com/office/word/2016/wordml/cid" xmlns:w16se="http://schemas.microsoft.com/office/word/2015/wordml/symex" xmlns:wpg="http://schemas.microsoft.com/office/word/2010/wordprocessingGroup" xmlns:wpi="http://schemas.microsoft.com/office/word/2010/wordprocessingInk" xmlns:wne="http://schemas.microsoft.com/office/word/2006/wordml" xmlns:wps="http://schemas.microsoft.com/office/word/2010/wordprocessingShape" mc:Ignorable="w14 w15 w16se w16cid wp14">
   <w15:person w15:author="Grutter, Alexander J. (Fed)">
     <w15:presenceInfo w15:providerId="AD" w15:userId="S-1-5-21-1908027396-2059629336-315576832-78670"/>
+  </w15:person>
+  <w15:person w15:author="pdmurray">
+    <w15:presenceInfo w15:providerId="None" w15:userId="pdmurray"/>
   </w15:person>
   <w15:person w15:author="Chopdekar, Rajesh Vilas">
     <w15:presenceInfo w15:providerId="AD" w15:userId="S-1-5-21-1715567821-1060284298-725345543-65150"/>
@@ -23783,7 +24279,7 @@
 </file>
 
 <file path=customXml/itemProps1.xml><?xml version="1.0" encoding="utf-8"?>
-<ds:datastoreItem xmlns:ds="http://schemas.openxmlformats.org/officeDocument/2006/customXml" ds:itemID="{CBBC498D-9962-44A6-A063-38148F575DBB}">
+<ds:datastoreItem xmlns:ds="http://schemas.openxmlformats.org/officeDocument/2006/customXml" ds:itemID="{C9A92C89-8151-4CED-B5A6-89E4CA491329}">
   <ds:schemaRefs>
     <ds:schemaRef ds:uri="http://schemas.openxmlformats.org/officeDocument/2006/bibliography"/>
   </ds:schemaRefs>

</xml_diff>